<commit_message>
MaJ du compte rendu TP2
Avancé du CR du TP2
</commit_message>
<xml_diff>
--- a/SystEmb_CR_TP2_Chalopin_Mouton.docx
+++ b/SystEmb_CR_TP2_Chalopin_Mouton.docx
@@ -1270,7 +1270,7 @@
                         <a:effectLst/>
                         <a:extLst>
                           <a:ext uri="{C572A759-6A51-4108-AA02-DFA0A04FC94B}">
-                            <ma14:wrappingTextBoxFlag xmlns="" xmlns:mo="http://schemas.microsoft.com/office/mac/office/2008/main" xmlns:mv="urn:schemas-microsoft-com:mac:vml" xmlns:o="urn:schemas-microsoft-com:office:office" xmlns:v="urn:schemas-microsoft-com:vml" xmlns:w10="urn:schemas-microsoft-com:office:word" xmlns:w="http://schemas.openxmlformats.org/wordprocessingml/2006/main" xmlns:ma14="http://schemas.microsoft.com/office/mac/drawingml/2011/main"/>
+                            <ma14:wrappingTextBoxFlag xmlns:ma14="http://schemas.microsoft.com/office/mac/drawingml/2011/main" xmlns:w="http://schemas.openxmlformats.org/wordprocessingml/2006/main" xmlns:w10="urn:schemas-microsoft-com:office:word" xmlns:v="urn:schemas-microsoft-com:vml" xmlns:o="urn:schemas-microsoft-com:office:office" xmlns:mv="urn:schemas-microsoft-com:mac:vml" xmlns:mo="http://schemas.microsoft.com/office/mac/office/2008/main" xmlns=""/>
                           </a:ext>
                         </a:extLst>
                       </wps:spPr>
@@ -1290,27 +1290,14 @@
                             <w:r>
                               <w:t xml:space="preserve">Figure </w:t>
                             </w:r>
-                            <w:r>
-                              <w:fldChar w:fldCharType="begin"/>
-                            </w:r>
-                            <w:r>
-                              <w:instrText xml:space="preserve"> SEQ Figure \* ARABIC </w:instrText>
-                            </w:r>
-                            <w:r>
-                              <w:fldChar w:fldCharType="separate"/>
-                            </w:r>
-                            <w:r>
-                              <w:rPr>
-                                <w:noProof/>
-                              </w:rPr>
-                              <w:t>1</w:t>
-                            </w:r>
-                            <w:r>
-                              <w:rPr>
-                                <w:noProof/>
-                              </w:rPr>
-                              <w:fldChar w:fldCharType="end"/>
-                            </w:r>
+                            <w:fldSimple w:instr=" SEQ Figure \* ARABIC ">
+                              <w:r>
+                                <w:rPr>
+                                  <w:noProof/>
+                                </w:rPr>
+                                <w:t>1</w:t>
+                              </w:r>
+                            </w:fldSimple>
                             <w:r>
                               <w:t xml:space="preserve"> Architecture</w:t>
                             </w:r>
@@ -1625,13 +1612,7 @@
     </w:p>
     <w:p>
       <w:r>
-        <w:t xml:space="preserve">Le CGI (Common Gateway Interface) est une interface utilisée par les serveurs http. Au lieu de renvoyer le contenu d’un fichier, le serveur http </w:t>
-      </w:r>
-      <w:r>
-        <w:t>exécute</w:t>
-      </w:r>
-      <w:r>
-        <w:t xml:space="preserve"> un programme et retourne le contenu généré.</w:t>
+        <w:t>Le CGI (Common Gateway Interface) est une interface utilisée par les serveurs http. Au lieu de renvoyer le contenu d’un fichier, le serveur http exécute un programme et retourne le contenu généré.</w:t>
       </w:r>
     </w:p>
     <w:p>
@@ -1818,6 +1799,7 @@
       <w:r>
         <w:rPr>
           <w:noProof/>
+          <w:lang w:eastAsia="fr-FR"/>
         </w:rPr>
         <w:lastRenderedPageBreak/>
         <mc:AlternateContent>
@@ -2107,6 +2089,7 @@
     </w:p>
     <w:p>
       <w:pPr>
+        <w:jc w:val="both"/>
         <w:rPr>
           <w:i/>
         </w:rPr>
@@ -2136,6 +2119,9 @@
       </w:r>
     </w:p>
     <w:p>
+      <w:pPr>
+        <w:jc w:val="both"/>
+      </w:pPr>
       <w:r>
         <w:t xml:space="preserve">L’étape suivante consiste à modifier la page index.html </w:t>
       </w:r>
@@ -2243,13 +2229,42 @@
       </w:r>
     </w:p>
     <w:p>
+      <w:pPr>
+        <w:jc w:val="both"/>
+      </w:pPr>
       <w:r>
         <w:t>Un fois cette manipulation réalisée, il ne reste qu’à générer le nouveau système de fichiers de la carte et de la flasher.</w:t>
       </w:r>
-    </w:p>
-    <w:p>
-      <w:r>
-        <w:t>Un clic sur le premier lien permet d’exécuter et d’afficher le résultat de notre script.</w:t>
+      <w:r>
+        <w:t xml:space="preserve"> Une fois cette manœuvre effectuée et la carte bootée, on lance le serveur web avec la commande </w:t>
+      </w:r>
+      <w:r>
+        <w:rPr>
+          <w:i/>
+        </w:rPr>
+        <w:t>boa</w:t>
+      </w:r>
+      <w:r>
+        <w:t>.</w:t>
+      </w:r>
+    </w:p>
+    <w:p>
+      <w:pPr>
+        <w:jc w:val="both"/>
+      </w:pPr>
+      <w:r>
+        <w:t xml:space="preserve">Sur notre navigateur, on accède à notre serveur web en entrant l’adresse </w:t>
+      </w:r>
+      <w:proofErr w:type="spellStart"/>
+      <w:r>
+        <w:t>ip</w:t>
+      </w:r>
+      <w:proofErr w:type="spellEnd"/>
+      <w:r>
+        <w:t xml:space="preserve"> de la carte dans la barre d’URL. U</w:t>
+      </w:r>
+      <w:r>
+        <w:t>n clic sur le premier lien permet d’exécuter et d’afficher le résultat de notre script.</w:t>
       </w:r>
     </w:p>
     <w:p>
@@ -2257,6 +2272,7 @@
         <w:tabs>
           <w:tab w:val="left" w:pos="5793"/>
         </w:tabs>
+        <w:jc w:val="both"/>
         <w:rPr>
           <w:color w:val="FF0000"/>
         </w:rPr>
@@ -2279,14 +2295,694 @@
         <w:tabs>
           <w:tab w:val="left" w:pos="5793"/>
         </w:tabs>
+        <w:jc w:val="both"/>
+      </w:pPr>
+      <w:r>
+        <w:t xml:space="preserve">Comme nous n’avons vu plus haut, nous sommes obligé de lancer le serveur web « boa » manuellement avec la commande. Pour éviter cela, nous pouvons créer un script permettant de lancer le serveur web au démarrage de la carte. Pour cela, nous allons créer un fichier nommé S90boa dans le dossier </w:t>
+      </w:r>
+      <w:r>
+        <w:rPr>
+          <w:i/>
+        </w:rPr>
+        <w:t>/home/student/Documents/armadeus-5.3/buildroot/output/target/etc/init.d</w:t>
+      </w:r>
+      <w:r>
+        <w:t>. Ce script contiendra les lignes suivantes.</w:t>
+      </w:r>
+    </w:p>
+    <w:p>
+      <w:pPr>
+        <w:tabs>
+          <w:tab w:val="left" w:pos="5793"/>
+        </w:tabs>
+        <w:jc w:val="both"/>
+      </w:pPr>
+      <w:r>
+        <w:rPr>
+          <w:noProof/>
+        </w:rPr>
+        <mc:AlternateContent>
+          <mc:Choice Requires="wps">
+            <w:drawing>
+              <wp:inline distT="0" distB="0" distL="0" distR="0" wp14:anchorId="01D2AFB0" wp14:editId="5609ACD7">
+                <wp:extent cx="5666740" cy="1403985"/>
+                <wp:effectExtent l="0" t="0" r="10160" b="26035"/>
+                <wp:docPr id="2" name="Zone de texte 2"/>
+                <wp:cNvGraphicFramePr>
+                  <a:graphicFrameLocks xmlns:a="http://schemas.openxmlformats.org/drawingml/2006/main"/>
+                </wp:cNvGraphicFramePr>
+                <a:graphic xmlns:a="http://schemas.openxmlformats.org/drawingml/2006/main">
+                  <a:graphicData uri="http://schemas.microsoft.com/office/word/2010/wordprocessingShape">
+                    <wps:wsp>
+                      <wps:cNvSpPr txBox="1">
+                        <a:spLocks noChangeArrowheads="1"/>
+                      </wps:cNvSpPr>
+                      <wps:spPr bwMode="auto">
+                        <a:xfrm>
+                          <a:off x="0" y="0"/>
+                          <a:ext cx="5666740" cy="1403985"/>
+                        </a:xfrm>
+                        <a:prstGeom prst="rect">
+                          <a:avLst/>
+                        </a:prstGeom>
+                        <a:solidFill>
+                          <a:srgbClr val="FFFFFF"/>
+                        </a:solidFill>
+                        <a:ln w="9525">
+                          <a:solidFill>
+                            <a:srgbClr val="000000"/>
+                          </a:solidFill>
+                          <a:miter lim="800000"/>
+                          <a:headEnd/>
+                          <a:tailEnd/>
+                        </a:ln>
+                      </wps:spPr>
+                      <wps:txbx>
+                        <w:txbxContent>
+                          <w:p>
+                            <w:pPr>
+                              <w:spacing w:line="240" w:lineRule="auto"/>
+                              <w:contextualSpacing/>
+                            </w:pPr>
+                            <w:proofErr w:type="gramStart"/>
+                            <w:r>
+                              <w:t>#!/</w:t>
+                            </w:r>
+                            <w:proofErr w:type="gramEnd"/>
+                            <w:r>
+                              <w:t>bin/sh</w:t>
+                            </w:r>
+                          </w:p>
+                          <w:p>
+                            <w:pPr>
+                              <w:spacing w:line="240" w:lineRule="auto"/>
+                              <w:contextualSpacing/>
+                            </w:pPr>
+                            <w:proofErr w:type="spellStart"/>
+                            <w:proofErr w:type="gramStart"/>
+                            <w:r>
+                              <w:t>echo</w:t>
+                            </w:r>
+                            <w:proofErr w:type="spellEnd"/>
+                            <w:proofErr w:type="gramEnd"/>
+                            <w:r>
+                              <w:t xml:space="preserve"> -e `boa`;</w:t>
+                            </w:r>
+                          </w:p>
+                        </w:txbxContent>
+                      </wps:txbx>
+                      <wps:bodyPr rot="0" vert="horz" wrap="square" lIns="91440" tIns="45720" rIns="91440" bIns="45720" anchor="t" anchorCtr="0">
+                        <a:spAutoFit/>
+                      </wps:bodyPr>
+                    </wps:wsp>
+                  </a:graphicData>
+                </a:graphic>
+              </wp:inline>
+            </w:drawing>
+          </mc:Choice>
+          <mc:Fallback>
+            <w:pict>
+              <v:shapetype id="_x0000_t202" coordsize="21600,21600" o:spt="202" path="m,l,21600r21600,l21600,xe">
+                <v:stroke joinstyle="miter"/>
+                <v:path gradientshapeok="t" o:connecttype="rect"/>
+              </v:shapetype>
+              <v:shape id="_x0000_s1028" type="#_x0000_t202" style="width:446.2pt;height:110.55pt;visibility:visible;mso-wrap-style:square;mso-left-percent:-10001;mso-top-percent:-10001;mso-position-horizontal:absolute;mso-position-horizontal-relative:char;mso-position-vertical:absolute;mso-position-vertical-relative:line;mso-left-percent:-10001;mso-top-percent:-10001;v-text-anchor:top" o:gfxdata="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">
+                <v:textbox style="mso-fit-shape-to-text:t">
+                  <w:txbxContent>
+                    <w:p>
+                      <w:pPr>
+                        <w:spacing w:line="240" w:lineRule="auto"/>
+                        <w:contextualSpacing/>
+                      </w:pPr>
+                      <w:proofErr w:type="gramStart"/>
+                      <w:r>
+                        <w:t>#!/</w:t>
+                      </w:r>
+                      <w:proofErr w:type="gramEnd"/>
+                      <w:r>
+                        <w:t>bin/sh</w:t>
+                      </w:r>
+                    </w:p>
+                    <w:p>
+                      <w:pPr>
+                        <w:spacing w:line="240" w:lineRule="auto"/>
+                        <w:contextualSpacing/>
+                      </w:pPr>
+                      <w:proofErr w:type="spellStart"/>
+                      <w:proofErr w:type="gramStart"/>
+                      <w:r>
+                        <w:t>echo</w:t>
+                      </w:r>
+                      <w:proofErr w:type="spellEnd"/>
+                      <w:proofErr w:type="gramEnd"/>
+                      <w:r>
+                        <w:t xml:space="preserve"> -e `boa`;</w:t>
+                      </w:r>
+                    </w:p>
+                  </w:txbxContent>
+                </v:textbox>
+                <w10:anchorlock/>
+              </v:shape>
+            </w:pict>
+          </mc:Fallback>
+        </mc:AlternateContent>
+      </w:r>
+    </w:p>
+    <w:p>
+      <w:pPr>
+        <w:tabs>
+          <w:tab w:val="left" w:pos="5793"/>
+        </w:tabs>
+        <w:jc w:val="both"/>
+      </w:pPr>
+      <w:r>
+        <w:t xml:space="preserve">Le nom de ce script est important. En effet, </w:t>
+      </w:r>
+      <w:r>
+        <w:t xml:space="preserve">c’est </w:t>
+      </w:r>
+      <w:r>
+        <w:t xml:space="preserve">dans ce dossier </w:t>
+      </w:r>
+      <w:r>
+        <w:t xml:space="preserve">que </w:t>
+      </w:r>
+      <w:r>
+        <w:t xml:space="preserve">se trouvent </w:t>
+      </w:r>
+      <w:r>
+        <w:t>les scripts qui seront lancés par le système au démarrage de la carte. L’ordre de lancement des différents scripts dépend du préfixe de chaque fichier. Tous les fichiers commencent par S##xxx avec # un chiffre et les x un nombre de lettres indéfini. Plus les deux chiffres sont proches de zéro, plus le script sera prioritaire. Un script commençant par S20 sera donc lancé avant un script commençant par S50. Nous nommons notre script S90boa de manière à ce que ce soit le dernier script lancé.</w:t>
+      </w:r>
+    </w:p>
+    <w:p>
+      <w:pPr>
+        <w:tabs>
+          <w:tab w:val="left" w:pos="5793"/>
+        </w:tabs>
+        <w:jc w:val="both"/>
+      </w:pPr>
+      <w:r>
+        <w:t xml:space="preserve">Au boot de la carte, nous n’avons maintenant plus besoin d’effectuer la commande </w:t>
+      </w:r>
+      <w:r>
+        <w:rPr>
+          <w:i/>
+        </w:rPr>
+        <w:t>boa</w:t>
+      </w:r>
+      <w:r>
+        <w:rPr>
+          <w:i/>
+        </w:rPr>
+        <w:t xml:space="preserve"> </w:t>
+      </w:r>
+      <w:r>
+        <w:t>pour lancer le serveur web. Il se lancera en effet de manière autonome grâce au script.</w:t>
+      </w:r>
+    </w:p>
+    <w:p>
+      <w:pPr>
+        <w:tabs>
+          <w:tab w:val="left" w:pos="5793"/>
+        </w:tabs>
+        <w:jc w:val="both"/>
+      </w:pPr>
+      <w:r>
+        <w:t xml:space="preserve">Nous allons maintenant afficher notre binaire </w:t>
+      </w:r>
+      <w:proofErr w:type="spellStart"/>
+      <w:r>
+        <w:t>HelloArm</w:t>
+      </w:r>
+      <w:proofErr w:type="spellEnd"/>
+      <w:r>
+        <w:t xml:space="preserve"> (qui n’a pour rôle que d’afficher une simple phrase) dans notre page web grâce à un script </w:t>
+      </w:r>
+      <w:proofErr w:type="spellStart"/>
+      <w:r>
+        <w:t>cgi</w:t>
+      </w:r>
+      <w:proofErr w:type="spellEnd"/>
+      <w:r>
+        <w:t>.</w:t>
+      </w:r>
+      <w:r>
+        <w:t xml:space="preserve"> On </w:t>
+      </w:r>
+      <w:r>
+        <w:lastRenderedPageBreak/>
+        <w:t xml:space="preserve">commence par ajouter notre binaire </w:t>
+      </w:r>
+      <w:proofErr w:type="spellStart"/>
+      <w:r>
+        <w:t>HelloArm</w:t>
+      </w:r>
+      <w:proofErr w:type="spellEnd"/>
+      <w:r>
+        <w:t xml:space="preserve"> dans le dossier </w:t>
+      </w:r>
+      <w:r>
+        <w:rPr>
+          <w:i/>
+        </w:rPr>
+        <w:t>/home/student/Documents/armadeus-5.3/buildroot/output/target/usr/bin</w:t>
+      </w:r>
+      <w:r>
+        <w:t xml:space="preserve"> de manière à ce qu’il soit exécutable par le serveur web boa. On ajoute ensuite un script </w:t>
+      </w:r>
+      <w:r>
+        <w:rPr>
+          <w:i/>
+        </w:rPr>
+        <w:t>makehw.sh</w:t>
+      </w:r>
+      <w:r>
+        <w:t xml:space="preserve"> dans le dossier </w:t>
+      </w:r>
+      <w:r>
+        <w:rPr>
+          <w:i/>
+        </w:rPr>
+        <w:t>/home/student/Documents/armadeus-5.3/buildroot/output/target/usr/lib/cgi-bin</w:t>
+      </w:r>
+      <w:r>
+        <w:rPr>
+          <w:i/>
+        </w:rPr>
+        <w:t>.</w:t>
+      </w:r>
+      <w:r>
+        <w:t xml:space="preserve"> Ce script sera composé des lignes suivantes :</w:t>
+      </w:r>
+    </w:p>
+    <w:p>
+      <w:pPr>
+        <w:tabs>
+          <w:tab w:val="left" w:pos="5793"/>
+        </w:tabs>
+        <w:jc w:val="both"/>
+      </w:pPr>
+      <w:r>
+        <w:rPr>
+          <w:noProof/>
+        </w:rPr>
+        <mc:AlternateContent>
+          <mc:Choice Requires="wps">
+            <w:drawing>
+              <wp:inline distT="0" distB="0" distL="0" distR="0" wp14:anchorId="27333C76" wp14:editId="4651CE4D">
+                <wp:extent cx="5762847" cy="1403985"/>
+                <wp:effectExtent l="0" t="0" r="28575" b="26035"/>
+                <wp:docPr id="3" name="Zone de texte 2"/>
+                <wp:cNvGraphicFramePr>
+                  <a:graphicFrameLocks xmlns:a="http://schemas.openxmlformats.org/drawingml/2006/main"/>
+                </wp:cNvGraphicFramePr>
+                <a:graphic xmlns:a="http://schemas.openxmlformats.org/drawingml/2006/main">
+                  <a:graphicData uri="http://schemas.microsoft.com/office/word/2010/wordprocessingShape">
+                    <wps:wsp>
+                      <wps:cNvSpPr txBox="1">
+                        <a:spLocks noChangeArrowheads="1"/>
+                      </wps:cNvSpPr>
+                      <wps:spPr bwMode="auto">
+                        <a:xfrm>
+                          <a:off x="0" y="0"/>
+                          <a:ext cx="5762847" cy="1403985"/>
+                        </a:xfrm>
+                        <a:prstGeom prst="rect">
+                          <a:avLst/>
+                        </a:prstGeom>
+                        <a:solidFill>
+                          <a:srgbClr val="FFFFFF"/>
+                        </a:solidFill>
+                        <a:ln w="9525">
+                          <a:solidFill>
+                            <a:srgbClr val="000000"/>
+                          </a:solidFill>
+                          <a:miter lim="800000"/>
+                          <a:headEnd/>
+                          <a:tailEnd/>
+                        </a:ln>
+                      </wps:spPr>
+                      <wps:txbx>
+                        <w:txbxContent>
+                          <w:p>
+                            <w:pPr>
+                              <w:spacing w:line="240" w:lineRule="auto"/>
+                              <w:contextualSpacing/>
+                              <w:rPr>
+                                <w:lang w:val="en-US"/>
+                              </w:rPr>
+                            </w:pPr>
+                            <w:proofErr w:type="gramStart"/>
+                            <w:r>
+                              <w:rPr>
+                                <w:lang w:val="en-US"/>
+                              </w:rPr>
+                              <w:t>#!/</w:t>
+                            </w:r>
+                            <w:proofErr w:type="gramEnd"/>
+                            <w:r>
+                              <w:rPr>
+                                <w:lang w:val="en-US"/>
+                              </w:rPr>
+                              <w:t>bin/</w:t>
+                            </w:r>
+                            <w:proofErr w:type="spellStart"/>
+                            <w:r>
+                              <w:rPr>
+                                <w:lang w:val="en-US"/>
+                              </w:rPr>
+                              <w:t>sh</w:t>
+                            </w:r>
+                            <w:proofErr w:type="spellEnd"/>
+                          </w:p>
+                          <w:p>
+                            <w:pPr>
+                              <w:spacing w:line="240" w:lineRule="auto"/>
+                              <w:contextualSpacing/>
+                              <w:rPr>
+                                <w:lang w:val="en-US"/>
+                              </w:rPr>
+                            </w:pPr>
+                            <w:proofErr w:type="gramStart"/>
+                            <w:r>
+                              <w:rPr>
+                                <w:lang w:val="en-US"/>
+                              </w:rPr>
+                              <w:t>echo</w:t>
+                            </w:r>
+                            <w:proofErr w:type="gramEnd"/>
+                            <w:r>
+                              <w:rPr>
+                                <w:lang w:val="en-US"/>
+                              </w:rPr>
+                              <w:t xml:space="preserve"> -e "Content-type: text/html\r\n\r\n";</w:t>
+                            </w:r>
+                          </w:p>
+                          <w:p>
+                            <w:pPr>
+                              <w:spacing w:line="240" w:lineRule="auto"/>
+                              <w:contextualSpacing/>
+                              <w:rPr>
+                                <w:lang w:val="en-US"/>
+                              </w:rPr>
+                            </w:pPr>
+                            <w:proofErr w:type="gramStart"/>
+                            <w:r>
+                              <w:rPr>
+                                <w:lang w:val="en-US"/>
+                              </w:rPr>
+                              <w:t>echo</w:t>
+                            </w:r>
+                            <w:proofErr w:type="gramEnd"/>
+                            <w:r>
+                              <w:rPr>
+                                <w:lang w:val="en-US"/>
+                              </w:rPr>
+                              <w:t xml:space="preserve"> -e `/</w:t>
+                            </w:r>
+                            <w:proofErr w:type="spellStart"/>
+                            <w:r>
+                              <w:rPr>
+                                <w:lang w:val="en-US"/>
+                              </w:rPr>
+                              <w:t>usr</w:t>
+                            </w:r>
+                            <w:proofErr w:type="spellEnd"/>
+                            <w:r>
+                              <w:rPr>
+                                <w:lang w:val="en-US"/>
+                              </w:rPr>
+                              <w:t>/bin/</w:t>
+                            </w:r>
+                            <w:proofErr w:type="spellStart"/>
+                            <w:r>
+                              <w:rPr>
+                                <w:lang w:val="en-US"/>
+                              </w:rPr>
+                              <w:t>HelloArm</w:t>
+                            </w:r>
+                            <w:proofErr w:type="spellEnd"/>
+                            <w:r>
+                              <w:rPr>
+                                <w:lang w:val="en-US"/>
+                              </w:rPr>
+                              <w:t>`;</w:t>
+                            </w:r>
+                          </w:p>
+                        </w:txbxContent>
+                      </wps:txbx>
+                      <wps:bodyPr rot="0" vert="horz" wrap="square" lIns="91440" tIns="45720" rIns="91440" bIns="45720" anchor="t" anchorCtr="0">
+                        <a:spAutoFit/>
+                      </wps:bodyPr>
+                    </wps:wsp>
+                  </a:graphicData>
+                </a:graphic>
+              </wp:inline>
+            </w:drawing>
+          </mc:Choice>
+          <mc:Fallback>
+            <w:pict>
+              <v:shape id="_x0000_s1029" type="#_x0000_t202" style="width:453.75pt;height:110.55pt;visibility:visible;mso-wrap-style:square;mso-left-percent:-10001;mso-top-percent:-10001;mso-position-horizontal:absolute;mso-position-horizontal-relative:char;mso-position-vertical:absolute;mso-position-vertical-relative:line;mso-left-percent:-10001;mso-top-percent:-10001;v-text-anchor:top" o:gfxdata="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">
+                <v:textbox style="mso-fit-shape-to-text:t">
+                  <w:txbxContent>
+                    <w:p>
+                      <w:pPr>
+                        <w:spacing w:line="240" w:lineRule="auto"/>
+                        <w:contextualSpacing/>
+                        <w:rPr>
+                          <w:lang w:val="en-US"/>
+                        </w:rPr>
+                      </w:pPr>
+                      <w:proofErr w:type="gramStart"/>
+                      <w:r>
+                        <w:rPr>
+                          <w:lang w:val="en-US"/>
+                        </w:rPr>
+                        <w:t>#!/</w:t>
+                      </w:r>
+                      <w:proofErr w:type="gramEnd"/>
+                      <w:r>
+                        <w:rPr>
+                          <w:lang w:val="en-US"/>
+                        </w:rPr>
+                        <w:t>bin/</w:t>
+                      </w:r>
+                      <w:proofErr w:type="spellStart"/>
+                      <w:r>
+                        <w:rPr>
+                          <w:lang w:val="en-US"/>
+                        </w:rPr>
+                        <w:t>sh</w:t>
+                      </w:r>
+                      <w:proofErr w:type="spellEnd"/>
+                    </w:p>
+                    <w:p>
+                      <w:pPr>
+                        <w:spacing w:line="240" w:lineRule="auto"/>
+                        <w:contextualSpacing/>
+                        <w:rPr>
+                          <w:lang w:val="en-US"/>
+                        </w:rPr>
+                      </w:pPr>
+                      <w:proofErr w:type="gramStart"/>
+                      <w:r>
+                        <w:rPr>
+                          <w:lang w:val="en-US"/>
+                        </w:rPr>
+                        <w:t>echo</w:t>
+                      </w:r>
+                      <w:proofErr w:type="gramEnd"/>
+                      <w:r>
+                        <w:rPr>
+                          <w:lang w:val="en-US"/>
+                        </w:rPr>
+                        <w:t xml:space="preserve"> -e "Content-type: text/html\r\n\r\n";</w:t>
+                      </w:r>
+                    </w:p>
+                    <w:p>
+                      <w:pPr>
+                        <w:spacing w:line="240" w:lineRule="auto"/>
+                        <w:contextualSpacing/>
+                        <w:rPr>
+                          <w:lang w:val="en-US"/>
+                        </w:rPr>
+                      </w:pPr>
+                      <w:proofErr w:type="gramStart"/>
+                      <w:r>
+                        <w:rPr>
+                          <w:lang w:val="en-US"/>
+                        </w:rPr>
+                        <w:t>echo</w:t>
+                      </w:r>
+                      <w:proofErr w:type="gramEnd"/>
+                      <w:r>
+                        <w:rPr>
+                          <w:lang w:val="en-US"/>
+                        </w:rPr>
+                        <w:t xml:space="preserve"> -e `/</w:t>
+                      </w:r>
+                      <w:proofErr w:type="spellStart"/>
+                      <w:r>
+                        <w:rPr>
+                          <w:lang w:val="en-US"/>
+                        </w:rPr>
+                        <w:t>usr</w:t>
+                      </w:r>
+                      <w:proofErr w:type="spellEnd"/>
+                      <w:r>
+                        <w:rPr>
+                          <w:lang w:val="en-US"/>
+                        </w:rPr>
+                        <w:t>/bin/</w:t>
+                      </w:r>
+                      <w:proofErr w:type="spellStart"/>
+                      <w:r>
+                        <w:rPr>
+                          <w:lang w:val="en-US"/>
+                        </w:rPr>
+                        <w:t>HelloArm</w:t>
+                      </w:r>
+                      <w:proofErr w:type="spellEnd"/>
+                      <w:r>
+                        <w:rPr>
+                          <w:lang w:val="en-US"/>
+                        </w:rPr>
+                        <w:t>`;</w:t>
+                      </w:r>
+                    </w:p>
+                  </w:txbxContent>
+                </v:textbox>
+                <w10:anchorlock/>
+              </v:shape>
+            </w:pict>
+          </mc:Fallback>
+        </mc:AlternateContent>
+      </w:r>
+    </w:p>
+    <w:p>
+      <w:pPr>
+        <w:tabs>
+          <w:tab w:val="left" w:pos="5793"/>
+        </w:tabs>
+        <w:jc w:val="both"/>
+        <w:rPr>
+          <w:i/>
+        </w:rPr>
+      </w:pPr>
+      <w:r>
+        <w:t xml:space="preserve">Nous modifions ensuite notre page index.html pour ajouter un lien vers ce script. En dessous du lien pour afficher le contenu de la commande </w:t>
+      </w:r>
+      <w:proofErr w:type="spellStart"/>
+      <w:r>
+        <w:t>ifconfig</w:t>
+      </w:r>
+      <w:proofErr w:type="spellEnd"/>
+      <w:r>
+        <w:t xml:space="preserve">, nous ajoutons la ligne suivante : </w:t>
+      </w:r>
+      <w:r>
+        <w:rPr>
+          <w:i/>
+        </w:rPr>
+        <w:t xml:space="preserve">&lt;a </w:t>
+      </w:r>
+      <w:proofErr w:type="spellStart"/>
+      <w:r>
+        <w:rPr>
+          <w:i/>
+        </w:rPr>
+        <w:t>href</w:t>
+      </w:r>
+      <w:proofErr w:type="spellEnd"/>
+      <w:r>
+        <w:rPr>
+          <w:i/>
+        </w:rPr>
+        <w:t xml:space="preserve">=http://192.168.1.16/cgi-bin/makehw.sh&gt; </w:t>
+      </w:r>
+      <w:proofErr w:type="spellStart"/>
+      <w:r>
+        <w:rPr>
+          <w:i/>
+        </w:rPr>
+        <w:t>Get</w:t>
+      </w:r>
+      <w:proofErr w:type="spellEnd"/>
+      <w:r>
+        <w:rPr>
+          <w:i/>
+        </w:rPr>
+        <w:t xml:space="preserve"> the </w:t>
+      </w:r>
+      <w:proofErr w:type="spellStart"/>
+      <w:r>
+        <w:rPr>
+          <w:i/>
+        </w:rPr>
+        <w:t>board</w:t>
+      </w:r>
+      <w:proofErr w:type="spellEnd"/>
+      <w:r>
+        <w:rPr>
+          <w:i/>
+        </w:rPr>
+        <w:t xml:space="preserve"> </w:t>
+      </w:r>
+      <w:proofErr w:type="spellStart"/>
+      <w:r>
+        <w:rPr>
+          <w:i/>
+        </w:rPr>
+        <w:t>helloWorld</w:t>
+      </w:r>
+      <w:proofErr w:type="spellEnd"/>
+      <w:r>
+        <w:rPr>
+          <w:i/>
+        </w:rPr>
+        <w:t xml:space="preserve"> &lt;/a&gt;</w:t>
+      </w:r>
+    </w:p>
+    <w:p>
+      <w:pPr>
+        <w:tabs>
+          <w:tab w:val="left" w:pos="5793"/>
+        </w:tabs>
+        <w:jc w:val="both"/>
+      </w:pPr>
+      <w:r>
+        <w:t xml:space="preserve">Il ne nous reste plus qu’à générer le </w:t>
+      </w:r>
+      <w:r>
+        <w:t>nouveau système de fichiers de la carte et de la flasher</w:t>
+      </w:r>
+      <w:r>
+        <w:t>. Une fois la carte démarrée, on peut accéder au serveur web depuis notre navigateur.</w:t>
+      </w:r>
+    </w:p>
+    <w:p>
+      <w:pPr>
+        <w:tabs>
+          <w:tab w:val="left" w:pos="5793"/>
+        </w:tabs>
+        <w:jc w:val="both"/>
+        <w:rPr>
+          <w:color w:val="FF0000"/>
+        </w:rPr>
+      </w:pPr>
+      <w:r>
+        <w:rPr>
+          <w:color w:val="FF0000"/>
+        </w:rPr>
+        <w:t>PHOTO de HELLOARM dans un navigateur</w:t>
+      </w:r>
+    </w:p>
+    <w:p>
+      <w:pPr>
+        <w:pStyle w:val="Titre1"/>
       </w:pPr>
       <w:bookmarkStart w:id="0" w:name="_GoBack"/>
       <w:bookmarkEnd w:id="0"/>
-    </w:p>
-    <w:p>
-      <w:pPr>
-        <w:pStyle w:val="Titre1"/>
-      </w:pPr>
       <w:r>
         <w:t>Capteur - développement</w:t>
       </w:r>
@@ -2377,7 +3073,7 @@
             <w:bCs/>
             <w:noProof/>
           </w:rPr>
-          <w:t>5</w:t>
+          <w:t>6</w:t>
         </w:r>
         <w:r>
           <w:fldChar w:fldCharType="end"/>
@@ -2411,7 +3107,7 @@
             <w:bCs/>
             <w:noProof/>
           </w:rPr>
-          <w:t>5</w:t>
+          <w:t>6</w:t>
         </w:r>
         <w:r>
           <w:fldChar w:fldCharType="end"/>
@@ -4761,7 +5457,7 @@
 </file>
 
 <file path=customXml/itemProps1.xml><?xml version="1.0" encoding="utf-8"?>
-<ds:datastoreItem xmlns:ds="http://schemas.openxmlformats.org/officeDocument/2006/customXml" ds:itemID="{379467B0-DE57-4A11-87E2-64C2F07A6915}">
+<ds:datastoreItem xmlns:ds="http://schemas.openxmlformats.org/officeDocument/2006/customXml" ds:itemID="{08E31428-C79B-4FD3-B232-C8051685BEE0}">
   <ds:schemaRefs>
     <ds:schemaRef ds:uri="http://schemas.openxmlformats.org/officeDocument/2006/bibliography"/>
   </ds:schemaRefs>

</xml_diff>

<commit_message>
Maj CR + image pour câblage
</commit_message>
<xml_diff>
--- a/SystEmb_CR_TP2_Chalopin_Mouton.docx
+++ b/SystEmb_CR_TP2_Chalopin_Mouton.docx
@@ -1317,16 +1317,16 @@
           </mc:Choice>
           <mc:Fallback>
             <w:pict>
-              <v:shapetype id="_x0000_t202" coordsize="21600,21600" o:spt="202" path="m,l,21600r21600,l21600,xe">
+              <v:shapetype id="_x0000_t202" coordsize="21600,21600" o:spt="202" path="m0,0l0,21600,21600,21600,21600,0xe">
                 <v:stroke joinstyle="miter"/>
                 <v:path gradientshapeok="t" o:connecttype="rect"/>
               </v:shapetype>
-              <v:shape id="Text Box 7" o:spid="_x0000_s1026" type="#_x0000_t202" style="position:absolute;left:0;text-align:left;margin-left:45pt;margin-top:10.9pt;width:360.2pt;height:20.55pt;z-index:251660288;visibility:visible;mso-wrap-style:square;mso-wrap-distance-left:9pt;mso-wrap-distance-top:0;mso-wrap-distance-right:9pt;mso-wrap-distance-bottom:0;mso-position-horizontal:absolute;mso-position-horizontal-relative:text;mso-position-vertical:absolute;mso-position-vertical-relative:text;v-text-anchor:top" o:gfxdata="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" stroked="f">
+              <v:shape id="Text Box 7" o:spid="_x0000_s1026" type="#_x0000_t202" style="position:absolute;left:0;text-align:left;margin-left:45pt;margin-top:10.9pt;width:360.2pt;height:20.55pt;z-index:251660288;visibility:visible;mso-wrap-style:square;mso-wrap-distance-left:9pt;mso-wrap-distance-top:0;mso-wrap-distance-right:9pt;mso-wrap-distance-bottom:0;mso-position-horizontal:absolute;mso-position-horizontal-relative:text;mso-position-vertical:absolute;mso-position-vertical-relative:text;v-text-anchor:top" o:gfxdata="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" stroked="f">
                 <v:textbox style="mso-fit-shape-to-text:t" inset="0,0,0,0">
                   <w:txbxContent>
                     <w:p>
                       <w:pPr>
-                        <w:pStyle w:val="Lgende"/>
+                        <w:pStyle w:val="Caption"/>
                         <w:jc w:val="center"/>
                         <w:rPr>
                           <w:noProof/>
@@ -1338,27 +1338,14 @@
                       <w:r>
                         <w:t xml:space="preserve">Figure </w:t>
                       </w:r>
-                      <w:r>
-                        <w:fldChar w:fldCharType="begin"/>
-                      </w:r>
-                      <w:r>
-                        <w:instrText xml:space="preserve"> SEQ Figure \* ARABIC </w:instrText>
-                      </w:r>
-                      <w:r>
-                        <w:fldChar w:fldCharType="separate"/>
-                      </w:r>
-                      <w:r>
-                        <w:rPr>
-                          <w:noProof/>
-                        </w:rPr>
-                        <w:t>1</w:t>
-                      </w:r>
-                      <w:r>
-                        <w:rPr>
-                          <w:noProof/>
-                        </w:rPr>
-                        <w:fldChar w:fldCharType="end"/>
-                      </w:r>
+                      <w:fldSimple w:instr=" SEQ Figure \* ARABIC ">
+                        <w:r>
+                          <w:rPr>
+                            <w:noProof/>
+                          </w:rPr>
+                          <w:t>1</w:t>
+                        </w:r>
+                      </w:fldSimple>
                       <w:r>
                         <w:t xml:space="preserve"> Architecture</w:t>
                       </w:r>
@@ -1970,7 +1957,7 @@
           </mc:Choice>
           <mc:Fallback>
             <w:pict>
-              <v:shape id="Zone de texte 2" o:spid="_x0000_s1027" type="#_x0000_t202" style="width:446.25pt;height:110.55pt;visibility:visible;mso-wrap-style:square;mso-left-percent:-10001;mso-top-percent:-10001;mso-position-horizontal:absolute;mso-position-horizontal-relative:char;mso-position-vertical:absolute;mso-position-vertical-relative:line;mso-left-percent:-10001;mso-top-percent:-10001;v-text-anchor:top" o:gfxdata="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">
+              <v:shape id="Zone de texte 2" o:spid="_x0000_s1027" type="#_x0000_t202" style="width:446.25pt;height:110.55pt;visibility:visible;mso-wrap-style:square;mso-left-percent:-10001;mso-top-percent:-10001;mso-position-horizontal:absolute;mso-position-horizontal-relative:char;mso-position-vertical:absolute;mso-position-vertical-relative:line;mso-left-percent:-10001;mso-top-percent:-10001;v-text-anchor:top" o:gfxdata="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">
                 <v:textbox style="mso-fit-shape-to-text:t">
                   <w:txbxContent>
                     <w:p>
@@ -1981,12 +1968,18 @@
                           <w:lang w:val="en-US"/>
                         </w:rPr>
                       </w:pPr>
+                      <w:r>
+                        <w:rPr>
+                          <w:lang w:val="en-US"/>
+                        </w:rPr>
+                        <w:t>#</w:t>
+                      </w:r>
                       <w:proofErr w:type="gramStart"/>
                       <w:r>
                         <w:rPr>
                           <w:lang w:val="en-US"/>
                         </w:rPr>
-                        <w:t>#!/</w:t>
+                        <w:t>!/</w:t>
                       </w:r>
                       <w:proofErr w:type="gramEnd"/>
                       <w:r>
@@ -2434,11 +2427,7 @@
           </mc:Choice>
           <mc:Fallback>
             <w:pict>
-              <v:shapetype id="_x0000_t202" coordsize="21600,21600" o:spt="202" path="m,l,21600r21600,l21600,xe">
-                <v:stroke joinstyle="miter"/>
-                <v:path gradientshapeok="t" o:connecttype="rect"/>
-              </v:shapetype>
-              <v:shape id="_x0000_s1028" type="#_x0000_t202" style="width:446.2pt;height:110.55pt;visibility:visible;mso-wrap-style:square;mso-left-percent:-10001;mso-top-percent:-10001;mso-position-horizontal:absolute;mso-position-horizontal-relative:char;mso-position-vertical:absolute;mso-position-vertical-relative:line;mso-left-percent:-10001;mso-top-percent:-10001;v-text-anchor:top" o:gfxdata="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">
+              <v:shape id="_x0000_s1028" type="#_x0000_t202" style="width:446.2pt;height:110.55pt;visibility:visible;mso-wrap-style:square;mso-left-percent:-10001;mso-top-percent:-10001;mso-position-horizontal:absolute;mso-position-horizontal-relative:char;mso-position-vertical:absolute;mso-position-vertical-relative:line;mso-left-percent:-10001;mso-top-percent:-10001;v-text-anchor:top" o:gfxdata="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">
                 <v:textbox style="mso-fit-shape-to-text:t">
                   <w:txbxContent>
                     <w:p>
@@ -2446,13 +2435,8 @@
                         <w:spacing w:line="240" w:lineRule="auto"/>
                         <w:contextualSpacing/>
                       </w:pPr>
-                      <w:proofErr w:type="gramStart"/>
                       <w:r>
-                        <w:t>#!/</w:t>
-                      </w:r>
-                      <w:proofErr w:type="gramEnd"/>
-                      <w:r>
-                        <w:t>bin/sh</w:t>
+                        <w:t>#!/bin/sh</w:t>
                       </w:r>
                     </w:p>
                     <w:p>
@@ -2814,7 +2798,7 @@
           </mc:Choice>
           <mc:Fallback>
             <w:pict>
-              <v:shape id="_x0000_s1029" type="#_x0000_t202" style="width:453.75pt;height:110.55pt;visibility:visible;mso-wrap-style:square;mso-left-percent:-10001;mso-top-percent:-10001;mso-position-horizontal:absolute;mso-position-horizontal-relative:char;mso-position-vertical:absolute;mso-position-vertical-relative:line;mso-left-percent:-10001;mso-top-percent:-10001;v-text-anchor:top" o:gfxdata="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">
+              <v:shape id="_x0000_s1029" type="#_x0000_t202" style="width:453.75pt;height:110.55pt;visibility:visible;mso-wrap-style:square;mso-left-percent:-10001;mso-top-percent:-10001;mso-position-horizontal:absolute;mso-position-horizontal-relative:char;mso-position-vertical:absolute;mso-position-vertical-relative:line;mso-left-percent:-10001;mso-top-percent:-10001;v-text-anchor:top" o:gfxdata="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">
                 <v:textbox style="mso-fit-shape-to-text:t">
                   <w:txbxContent>
                     <w:p>
@@ -2825,12 +2809,18 @@
                           <w:lang w:val="en-US"/>
                         </w:rPr>
                       </w:pPr>
+                      <w:r>
+                        <w:rPr>
+                          <w:lang w:val="en-US"/>
+                        </w:rPr>
+                        <w:t>#</w:t>
+                      </w:r>
                       <w:proofErr w:type="gramStart"/>
                       <w:r>
                         <w:rPr>
                           <w:lang w:val="en-US"/>
                         </w:rPr>
-                        <w:t>#!/</w:t>
+                        <w:t>!/</w:t>
                       </w:r>
                       <w:proofErr w:type="gramEnd"/>
                       <w:r>
@@ -3170,12 +3160,1958 @@
       <w:r>
         <w:t>Tout au long de ce chapitre, nous allons utiliser ce que nous avons fait précédemment en rajoutant un capteur de température et d’humidité. Ce capteur (TI HDC1000) communique grâce au protocole I2C.</w:t>
       </w:r>
+      <w:r>
+        <w:t xml:space="preserve"> Pour l’utiliser, nous devons câbler 4 pins :</w:t>
+      </w:r>
+    </w:p>
+    <w:p>
+      <w:pPr>
+        <w:pStyle w:val="ListParagraph"/>
+        <w:numPr>
+          <w:ilvl w:val="0"/>
+          <w:numId w:val="9"/>
+        </w:numPr>
+      </w:pPr>
+      <w:r>
+        <w:t>Alimentation 2.8V – +2V8</w:t>
+      </w:r>
+    </w:p>
+    <w:p>
+      <w:pPr>
+        <w:pStyle w:val="ListParagraph"/>
+        <w:numPr>
+          <w:ilvl w:val="0"/>
+          <w:numId w:val="9"/>
+        </w:numPr>
+      </w:pPr>
+      <w:r>
+        <w:t>Masse - GND</w:t>
+      </w:r>
+    </w:p>
+    <w:p>
+      <w:pPr>
+        <w:pStyle w:val="ListParagraph"/>
+        <w:numPr>
+          <w:ilvl w:val="0"/>
+          <w:numId w:val="9"/>
+        </w:numPr>
+      </w:pPr>
+      <w:r>
+        <w:t>SDA – I2C_DATA</w:t>
+      </w:r>
+    </w:p>
+    <w:p>
+      <w:pPr>
+        <w:pStyle w:val="ListParagraph"/>
+        <w:numPr>
+          <w:ilvl w:val="0"/>
+          <w:numId w:val="9"/>
+        </w:numPr>
+      </w:pPr>
+      <w:r>
+        <w:t>SCL – I2C_CLK</w:t>
+      </w:r>
+    </w:p>
+    <w:p>
+      <w:r>
+        <w:rPr>
+          <w:b/>
+          <w:u w:val="single"/>
+        </w:rPr>
+        <w:t>Remarque :</w:t>
+      </w:r>
+      <w:r>
+        <w:t xml:space="preserve"> SDA et SCL sont les deux broches utilisées communément pour une communication I2C. </w:t>
+      </w:r>
+    </w:p>
+    <w:p>
+      <w:r>
+        <w:t xml:space="preserve">Vous devez câbler le capteur de la manière suivante : </w:t>
+      </w:r>
+    </w:p>
+    <w:p>
+      <w:pPr>
+        <w:keepNext/>
+      </w:pPr>
+      <w:r>
+        <w:tab/>
+      </w:r>
+      <w:r>
+        <w:rPr>
+          <w:noProof/>
+          <w:lang w:val="en-US"/>
+        </w:rPr>
+        <w:drawing>
+          <wp:inline distT="0" distB="0" distL="0" distR="0" wp14:anchorId="2F5DB636" wp14:editId="1C50DE2D">
+            <wp:extent cx="4457700" cy="2857500"/>
+            <wp:effectExtent l="25400" t="25400" r="38100" b="38100"/>
+            <wp:docPr id="6" name="Picture 6"/>
+            <wp:cNvGraphicFramePr>
+              <a:graphicFrameLocks xmlns:a="http://schemas.openxmlformats.org/drawingml/2006/main" noChangeAspect="1"/>
+            </wp:cNvGraphicFramePr>
+            <a:graphic xmlns:a="http://schemas.openxmlformats.org/drawingml/2006/main">
+              <a:graphicData uri="http://schemas.openxmlformats.org/drawingml/2006/picture">
+                <pic:pic xmlns:pic="http://schemas.openxmlformats.org/drawingml/2006/picture">
+                  <pic:nvPicPr>
+                    <pic:cNvPr id="0" name="schemaCommunicationMatériel.png"/>
+                    <pic:cNvPicPr/>
+                  </pic:nvPicPr>
+                  <pic:blipFill>
+                    <a:blip r:embed="rId17">
+                      <a:extLst>
+                        <a:ext uri="{28A0092B-C50C-407E-A947-70E740481C1C}">
+                          <a14:useLocalDpi xmlns:a14="http://schemas.microsoft.com/office/drawing/2010/main" val="0"/>
+                        </a:ext>
+                      </a:extLst>
+                    </a:blip>
+                    <a:stretch>
+                      <a:fillRect/>
+                    </a:stretch>
+                  </pic:blipFill>
+                  <pic:spPr>
+                    <a:xfrm>
+                      <a:off x="0" y="0"/>
+                      <a:ext cx="4457700" cy="2857500"/>
+                    </a:xfrm>
+                    <a:prstGeom prst="rect">
+                      <a:avLst/>
+                    </a:prstGeom>
+                    <a:ln>
+                      <a:solidFill>
+                        <a:schemeClr val="tx1"/>
+                      </a:solidFill>
+                    </a:ln>
+                  </pic:spPr>
+                </pic:pic>
+              </a:graphicData>
+            </a:graphic>
+          </wp:inline>
+        </w:drawing>
+      </w:r>
+    </w:p>
+    <w:p>
+      <w:pPr>
+        <w:pStyle w:val="Caption"/>
+        <w:jc w:val="center"/>
+      </w:pPr>
+      <w:r>
+        <w:t xml:space="preserve">Figure </w:t>
+      </w:r>
+      <w:fldSimple w:instr=" SEQ Figure \* ARABIC ">
+        <w:r>
+          <w:rPr>
+            <w:noProof/>
+          </w:rPr>
+          <w:t>3</w:t>
+        </w:r>
+      </w:fldSimple>
+      <w:r>
+        <w:t xml:space="preserve"> Schéma de câblage du capteur</w:t>
+      </w:r>
+    </w:p>
+    <w:p>
+      <w:pPr>
+        <w:ind w:firstLine="708"/>
+      </w:pPr>
+      <w:r>
+        <w:t>Pour créer notre programme qui va récupérer les informations de température et d’humidité, nous allons nous aider d’une bibliothèque disponible au lien suivant :</w:t>
+      </w:r>
+    </w:p>
+    <w:p>
+      <w:pPr>
+        <w:ind w:firstLine="708"/>
+        <w:rPr>
+          <w:b/>
+          <w:u w:val="single"/>
+        </w:rPr>
+      </w:pPr>
+      <w:hyperlink r:id="rId18" w:history="1">
+        <w:r>
+          <w:rPr>
+            <w:rStyle w:val="Hyperlink"/>
+            <w:b/>
+          </w:rPr>
+          <w:t>http://www.mjmwired.net/kernel/Documentation/i2c/dev-interface</w:t>
+        </w:r>
+      </w:hyperlink>
+    </w:p>
+    <w:p>
+      <w:pPr>
+        <w:ind w:firstLine="708"/>
+      </w:pPr>
+      <w:r>
+        <w:t xml:space="preserve">Pour comprendre le fonctionnement de notre futur programme, il faut tout d’abord </w:t>
+      </w:r>
+      <w:r>
+        <w:t>comprendre</w:t>
+      </w:r>
+      <w:r>
+        <w:t xml:space="preserve"> le fonctionnement des périphériques sous Linux. En effet, chaque périphérique est géré comme un « fichier ». C’est-à-dire </w:t>
+      </w:r>
+      <w:r>
+        <w:t xml:space="preserve">que pour chaque lecture/écriture sur notre périphérique nous allons utiliser des fonctions de lecture </w:t>
+      </w:r>
+      <w:r>
+        <w:lastRenderedPageBreak/>
+        <w:t xml:space="preserve">et d’écriture comme pour un fichier de texte « basique ». Les fonctions que nous allons utiliser sont les suivantes : </w:t>
+      </w:r>
+    </w:p>
+    <w:p>
+      <w:pPr>
+        <w:pStyle w:val="ListParagraph"/>
+        <w:numPr>
+          <w:ilvl w:val="0"/>
+          <w:numId w:val="10"/>
+        </w:numPr>
+      </w:pPr>
+      <w:proofErr w:type="gramStart"/>
+      <w:r>
+        <w:rPr>
+          <w:b/>
+        </w:rPr>
+        <w:t>Open(</w:t>
+      </w:r>
+      <w:proofErr w:type="spellStart"/>
+      <w:proofErr w:type="gramEnd"/>
+      <w:r>
+        <w:rPr>
+          <w:b/>
+        </w:rPr>
+        <w:t>filename</w:t>
+      </w:r>
+      <w:proofErr w:type="spellEnd"/>
+      <w:r>
+        <w:rPr>
+          <w:b/>
+        </w:rPr>
+        <w:t>, O_RDWR</w:t>
+      </w:r>
+      <w:r>
+        <w:rPr>
+          <w:b/>
+        </w:rPr>
+        <w:t>)</w:t>
+      </w:r>
+      <w:r>
+        <w:t xml:space="preserve"> : permet d’ouvrir notre fichier </w:t>
+      </w:r>
+      <w:r>
+        <w:t>(</w:t>
+      </w:r>
+      <w:proofErr w:type="spellStart"/>
+      <w:r>
+        <w:t>filename</w:t>
+      </w:r>
+      <w:proofErr w:type="spellEnd"/>
+      <w:r>
+        <w:t>) avec les droits d’écriture et de lecture (O_RDWR)</w:t>
+      </w:r>
+    </w:p>
+    <w:p>
+      <w:pPr>
+        <w:pStyle w:val="ListParagraph"/>
+        <w:numPr>
+          <w:ilvl w:val="0"/>
+          <w:numId w:val="10"/>
+        </w:numPr>
+      </w:pPr>
+      <w:proofErr w:type="spellStart"/>
+      <w:r>
+        <w:rPr>
+          <w:b/>
+        </w:rPr>
+        <w:t>ioctl</w:t>
+      </w:r>
+      <w:proofErr w:type="spellEnd"/>
+      <w:r>
+        <w:t xml:space="preserve"> : Permet de contrôler le périphérique </w:t>
+      </w:r>
+      <w:r>
+        <w:t xml:space="preserve">choisi. </w:t>
+      </w:r>
+      <w:r>
+        <w:t xml:space="preserve"> </w:t>
+      </w:r>
+    </w:p>
+    <w:p>
+      <w:r>
+        <w:t xml:space="preserve">Pour connaître quel est le nom de notre fichier qui gère le périphérique I2C (capteur de température/humidité), il est possible </w:t>
+      </w:r>
+      <w:r>
+        <w:t>de connaître son nom dans le répertoire « </w:t>
+      </w:r>
+      <w:r>
+        <w:rPr>
+          <w:b/>
+        </w:rPr>
+        <w:t>/</w:t>
+      </w:r>
+      <w:proofErr w:type="spellStart"/>
+      <w:r>
+        <w:rPr>
+          <w:b/>
+        </w:rPr>
+        <w:t>dev</w:t>
+      </w:r>
+      <w:proofErr w:type="spellEnd"/>
+      <w:r>
+        <w:rPr>
+          <w:b/>
+        </w:rPr>
+        <w:t>/</w:t>
+      </w:r>
+      <w:r>
+        <w:rPr>
+          <w:b/>
+        </w:rPr>
+        <w:t>*</w:t>
+      </w:r>
+      <w:r>
+        <w:t xml:space="preserve"> ». Dans notre cas, nous allons utiliser celui nommé </w:t>
+      </w:r>
+      <w:r>
+        <w:rPr>
+          <w:b/>
+        </w:rPr>
+        <w:t>« /</w:t>
+      </w:r>
+      <w:proofErr w:type="spellStart"/>
+      <w:r>
+        <w:rPr>
+          <w:b/>
+        </w:rPr>
+        <w:t>dev</w:t>
+      </w:r>
+      <w:proofErr w:type="spellEnd"/>
+      <w:r>
+        <w:rPr>
+          <w:b/>
+        </w:rPr>
+        <w:t>/i2c-0 »</w:t>
+      </w:r>
+      <w:r>
+        <w:rPr>
+          <w:b/>
+        </w:rPr>
+        <w:t xml:space="preserve"> </w:t>
+      </w:r>
+      <w:r>
+        <w:t xml:space="preserve">pour le capteur. </w:t>
+      </w:r>
+    </w:p>
+    <w:p>
+      <w:r>
+        <w:t xml:space="preserve">Pour faciliter notre programme, nous allons utiliser un fichier .h ayant un bon nombre de </w:t>
+      </w:r>
+      <w:r>
+        <w:rPr>
+          <w:b/>
+        </w:rPr>
+        <w:t>« </w:t>
+      </w:r>
+      <w:proofErr w:type="spellStart"/>
+      <w:r>
+        <w:rPr>
+          <w:b/>
+        </w:rPr>
+        <w:t>define</w:t>
+      </w:r>
+      <w:proofErr w:type="spellEnd"/>
+      <w:r>
+        <w:rPr>
+          <w:b/>
+        </w:rPr>
+        <w:t> »</w:t>
+      </w:r>
+      <w:r>
+        <w:t xml:space="preserve"> qui nous facilitera la tâche. Cela permet également de modifier facilement les valeurs définies si nous changeons de capteur par exemple. </w:t>
+      </w:r>
+    </w:p>
+    <w:p>
+      <w:r>
+        <w:rPr>
+          <w:noProof/>
+          <w:lang w:val="en-US"/>
+        </w:rPr>
+        <mc:AlternateContent>
+          <mc:Choice Requires="wps">
+            <w:drawing>
+              <wp:anchor distT="0" distB="0" distL="114300" distR="114300" simplePos="0" relativeHeight="251665408" behindDoc="1" locked="0" layoutInCell="1" allowOverlap="1" wp14:anchorId="7F6762F6" wp14:editId="046AEC08">
+                <wp:simplePos x="0" y="0"/>
+                <wp:positionH relativeFrom="column">
+                  <wp:posOffset>-114300</wp:posOffset>
+                </wp:positionH>
+                <wp:positionV relativeFrom="paragraph">
+                  <wp:posOffset>827405</wp:posOffset>
+                </wp:positionV>
+                <wp:extent cx="571500" cy="1485900"/>
+                <wp:effectExtent l="50800" t="25400" r="88900" b="114300"/>
+                <wp:wrapNone/>
+                <wp:docPr id="9" name="Rectangle 9"/>
+                <wp:cNvGraphicFramePr/>
+                <a:graphic xmlns:a="http://schemas.openxmlformats.org/drawingml/2006/main">
+                  <a:graphicData uri="http://schemas.microsoft.com/office/word/2010/wordprocessingShape">
+                    <wps:wsp>
+                      <wps:cNvSpPr/>
+                      <wps:spPr>
+                        <a:xfrm>
+                          <a:off x="0" y="0"/>
+                          <a:ext cx="571500" cy="1485900"/>
+                        </a:xfrm>
+                        <a:prstGeom prst="rect">
+                          <a:avLst/>
+                        </a:prstGeom>
+                        <a:noFill/>
+                        <a:ln w="28575" cmpd="sng">
+                          <a:solidFill>
+                            <a:srgbClr val="FF0000"/>
+                          </a:solidFill>
+                        </a:ln>
+                      </wps:spPr>
+                      <wps:style>
+                        <a:lnRef idx="1">
+                          <a:schemeClr val="accent1"/>
+                        </a:lnRef>
+                        <a:fillRef idx="3">
+                          <a:schemeClr val="accent1"/>
+                        </a:fillRef>
+                        <a:effectRef idx="2">
+                          <a:schemeClr val="accent1"/>
+                        </a:effectRef>
+                        <a:fontRef idx="minor">
+                          <a:schemeClr val="lt1"/>
+                        </a:fontRef>
+                      </wps:style>
+                      <wps:bodyPr rot="0" spcFirstLastPara="0" vertOverflow="overflow" horzOverflow="overflow" vert="horz" wrap="square" lIns="91440" tIns="45720" rIns="91440" bIns="45720" numCol="1" spcCol="0" rtlCol="0" fromWordArt="0" anchor="ctr" anchorCtr="0" forceAA="0" compatLnSpc="1">
+                        <a:prstTxWarp prst="textNoShape">
+                          <a:avLst/>
+                        </a:prstTxWarp>
+                        <a:noAutofit/>
+                      </wps:bodyPr>
+                    </wps:wsp>
+                  </a:graphicData>
+                </a:graphic>
+                <wp14:sizeRelV relativeFrom="margin">
+                  <wp14:pctHeight>0</wp14:pctHeight>
+                </wp14:sizeRelV>
+              </wp:anchor>
+            </w:drawing>
+          </mc:Choice>
+          <mc:Fallback>
+            <w:pict>
+              <v:rect id="Rectangle 9" o:spid="_x0000_s1026" style="position:absolute;margin-left:-8.95pt;margin-top:65.15pt;width:45pt;height:117pt;z-index:-251651072;visibility:visible;mso-wrap-style:square;mso-height-percent:0;mso-wrap-distance-left:9pt;mso-wrap-distance-top:0;mso-wrap-distance-right:9pt;mso-wrap-distance-bottom:0;mso-position-horizontal:absolute;mso-position-horizontal-relative:text;mso-position-vertical:absolute;mso-position-vertical-relative:text;mso-height-percent:0;mso-height-relative:margin;v-text-anchor:middle" o:gfxdata="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" filled="f" strokecolor="red" strokeweight="2.25pt">
+                <v:shadow on="t" opacity="22937f" mv:blur="40000f" origin=",.5" offset="0,23000emu"/>
+              </v:rect>
+            </w:pict>
+          </mc:Fallback>
+        </mc:AlternateContent>
+      </w:r>
+      <w:r>
+        <w:rPr>
+          <w:noProof/>
+          <w:lang w:val="en-US"/>
+        </w:rPr>
+        <mc:AlternateContent>
+          <mc:Choice Requires="wps">
+            <w:drawing>
+              <wp:anchor distT="0" distB="0" distL="114300" distR="114300" simplePos="0" relativeHeight="251664384" behindDoc="1" locked="0" layoutInCell="1" allowOverlap="1" wp14:anchorId="020D7CEB" wp14:editId="1320F1E7">
+                <wp:simplePos x="0" y="0"/>
+                <wp:positionH relativeFrom="column">
+                  <wp:posOffset>-228600</wp:posOffset>
+                </wp:positionH>
+                <wp:positionV relativeFrom="paragraph">
+                  <wp:posOffset>598805</wp:posOffset>
+                </wp:positionV>
+                <wp:extent cx="914400" cy="228600"/>
+                <wp:effectExtent l="0" t="0" r="0" b="0"/>
+                <wp:wrapNone/>
+                <wp:docPr id="12" name="Text Box 12"/>
+                <wp:cNvGraphicFramePr/>
+                <a:graphic xmlns:a="http://schemas.openxmlformats.org/drawingml/2006/main">
+                  <a:graphicData uri="http://schemas.microsoft.com/office/word/2010/wordprocessingShape">
+                    <wps:wsp>
+                      <wps:cNvSpPr txBox="1"/>
+                      <wps:spPr>
+                        <a:xfrm>
+                          <a:off x="0" y="0"/>
+                          <a:ext cx="914400" cy="228600"/>
+                        </a:xfrm>
+                        <a:prstGeom prst="rect">
+                          <a:avLst/>
+                        </a:prstGeom>
+                        <a:noFill/>
+                        <a:ln>
+                          <a:noFill/>
+                        </a:ln>
+                        <a:effectLst/>
+                        <a:extLst>
+                          <a:ext uri="{C572A759-6A51-4108-AA02-DFA0A04FC94B}">
+                            <ma14:wrappingTextBoxFlag xmlns:ma14="http://schemas.microsoft.com/office/mac/drawingml/2011/main"/>
+                          </a:ext>
+                        </a:extLst>
+                      </wps:spPr>
+                      <wps:style>
+                        <a:lnRef idx="0">
+                          <a:schemeClr val="accent1"/>
+                        </a:lnRef>
+                        <a:fillRef idx="0">
+                          <a:schemeClr val="accent1"/>
+                        </a:fillRef>
+                        <a:effectRef idx="0">
+                          <a:schemeClr val="accent1"/>
+                        </a:effectRef>
+                        <a:fontRef idx="minor">
+                          <a:schemeClr val="dk1"/>
+                        </a:fontRef>
+                      </wps:style>
+                      <wps:txbx>
+                        <w:txbxContent>
+                          <w:p>
+                            <w:pPr>
+                              <w:rPr>
+                                <w:b/>
+                                <w:color w:val="FF0000"/>
+                              </w:rPr>
+                            </w:pPr>
+                            <w:r>
+                              <w:rPr>
+                                <w:b/>
+                                <w:color w:val="FF0000"/>
+                              </w:rPr>
+                              <w:t>Adresses</w:t>
+                            </w:r>
+                          </w:p>
+                        </w:txbxContent>
+                      </wps:txbx>
+                      <wps:bodyPr rot="0" spcFirstLastPara="0" vertOverflow="overflow" horzOverflow="overflow" vert="horz" wrap="square" lIns="91440" tIns="45720" rIns="91440" bIns="45720" numCol="1" spcCol="0" rtlCol="0" fromWordArt="0" anchor="t" anchorCtr="0" forceAA="0" compatLnSpc="1">
+                        <a:prstTxWarp prst="textNoShape">
+                          <a:avLst/>
+                        </a:prstTxWarp>
+                        <a:noAutofit/>
+                      </wps:bodyPr>
+                    </wps:wsp>
+                  </a:graphicData>
+                </a:graphic>
+                <wp14:sizeRelH relativeFrom="margin">
+                  <wp14:pctWidth>0</wp14:pctWidth>
+                </wp14:sizeRelH>
+              </wp:anchor>
+            </w:drawing>
+          </mc:Choice>
+          <mc:Fallback>
+            <w:pict>
+              <v:shape id="Text Box 12" o:spid="_x0000_s1030" type="#_x0000_t202" style="position:absolute;margin-left:-17.95pt;margin-top:47.15pt;width:1in;height:18pt;z-index:-251652096;visibility:visible;mso-wrap-style:square;mso-width-percent:0;mso-wrap-distance-left:9pt;mso-wrap-distance-top:0;mso-wrap-distance-right:9pt;mso-wrap-distance-bottom:0;mso-position-horizontal:absolute;mso-position-horizontal-relative:text;mso-position-vertical:absolute;mso-position-vertical-relative:text;mso-width-percent:0;mso-width-relative:margin;v-text-anchor:top" o:gfxdata="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" filled="f" stroked="f">
+                <v:textbox>
+                  <w:txbxContent>
+                    <w:p>
+                      <w:pPr>
+                        <w:rPr>
+                          <w:b/>
+                          <w:color w:val="FF0000"/>
+                        </w:rPr>
+                      </w:pPr>
+                      <w:r>
+                        <w:rPr>
+                          <w:b/>
+                          <w:color w:val="FF0000"/>
+                        </w:rPr>
+                        <w:t>Adresses</w:t>
+                      </w:r>
+                    </w:p>
+                  </w:txbxContent>
+                </v:textbox>
+              </v:shape>
+            </w:pict>
+          </mc:Fallback>
+        </mc:AlternateContent>
+      </w:r>
+      <w:r>
+        <w:rPr>
+          <w:noProof/>
+          <w:lang w:val="en-US"/>
+        </w:rPr>
+        <w:drawing>
+          <wp:anchor distT="0" distB="0" distL="114300" distR="114300" simplePos="0" relativeHeight="251663360" behindDoc="1" locked="0" layoutInCell="1" allowOverlap="1" wp14:anchorId="494C045C" wp14:editId="0C5A0220">
+            <wp:simplePos x="0" y="0"/>
+            <wp:positionH relativeFrom="column">
+              <wp:posOffset>-114300</wp:posOffset>
+            </wp:positionH>
+            <wp:positionV relativeFrom="paragraph">
+              <wp:posOffset>598805</wp:posOffset>
+            </wp:positionV>
+            <wp:extent cx="5760720" cy="1655445"/>
+            <wp:effectExtent l="25400" t="25400" r="30480" b="20955"/>
+            <wp:wrapNone/>
+            <wp:docPr id="8" name="Picture 8"/>
+            <wp:cNvGraphicFramePr>
+              <a:graphicFrameLocks xmlns:a="http://schemas.openxmlformats.org/drawingml/2006/main" noChangeAspect="1"/>
+            </wp:cNvGraphicFramePr>
+            <a:graphic xmlns:a="http://schemas.openxmlformats.org/drawingml/2006/main">
+              <a:graphicData uri="http://schemas.openxmlformats.org/drawingml/2006/picture">
+                <pic:pic xmlns:pic="http://schemas.openxmlformats.org/drawingml/2006/picture">
+                  <pic:nvPicPr>
+                    <pic:cNvPr id="0" name="Capture d’écran 2015-03-02 à 22.40.51.png"/>
+                    <pic:cNvPicPr/>
+                  </pic:nvPicPr>
+                  <pic:blipFill>
+                    <a:blip r:embed="rId19">
+                      <a:extLst>
+                        <a:ext uri="{28A0092B-C50C-407E-A947-70E740481C1C}">
+                          <a14:useLocalDpi xmlns:a14="http://schemas.microsoft.com/office/drawing/2010/main" val="0"/>
+                        </a:ext>
+                      </a:extLst>
+                    </a:blip>
+                    <a:stretch>
+                      <a:fillRect/>
+                    </a:stretch>
+                  </pic:blipFill>
+                  <pic:spPr>
+                    <a:xfrm>
+                      <a:off x="0" y="0"/>
+                      <a:ext cx="5760720" cy="1655445"/>
+                    </a:xfrm>
+                    <a:prstGeom prst="rect">
+                      <a:avLst/>
+                    </a:prstGeom>
+                    <a:ln>
+                      <a:solidFill>
+                        <a:srgbClr val="000000"/>
+                      </a:solidFill>
+                    </a:ln>
+                  </pic:spPr>
+                </pic:pic>
+              </a:graphicData>
+            </a:graphic>
+            <wp14:sizeRelH relativeFrom="page">
+              <wp14:pctWidth>0</wp14:pctWidth>
+            </wp14:sizeRelH>
+            <wp14:sizeRelV relativeFrom="page">
+              <wp14:pctHeight>0</wp14:pctHeight>
+            </wp14:sizeRelV>
+          </wp:anchor>
+        </w:drawing>
+      </w:r>
+      <w:r>
+        <w:t xml:space="preserve">A présent, nous devons comprendre le fonctionnement du capteur I2C.  </w:t>
+      </w:r>
+      <w:r>
+        <w:t>Pour cela nous avons besoin d’un extrait de la doc :</w:t>
+      </w:r>
+    </w:p>
+    <w:p>
+      <w:pPr>
+        <w:keepNext/>
+      </w:pPr>
+    </w:p>
+    <w:p>
+      <w:pPr>
+        <w:pStyle w:val="Caption"/>
+        <w:jc w:val="center"/>
+      </w:pPr>
+    </w:p>
+    <w:p>
+      <w:pPr>
+        <w:pStyle w:val="Caption"/>
+        <w:jc w:val="center"/>
+      </w:pPr>
+    </w:p>
+    <w:p>
+      <w:pPr>
+        <w:pStyle w:val="Caption"/>
+        <w:jc w:val="center"/>
+      </w:pPr>
+    </w:p>
+    <w:p>
+      <w:pPr>
+        <w:pStyle w:val="Caption"/>
+        <w:jc w:val="center"/>
+      </w:pPr>
+    </w:p>
+    <w:p>
+      <w:pPr>
+        <w:pStyle w:val="Caption"/>
+        <w:jc w:val="center"/>
+      </w:pPr>
+    </w:p>
+    <w:p>
+      <w:pPr>
+        <w:pStyle w:val="Caption"/>
+        <w:jc w:val="center"/>
+      </w:pPr>
+    </w:p>
+    <w:p>
+      <w:pPr>
+        <w:pStyle w:val="Caption"/>
+        <w:jc w:val="center"/>
+      </w:pPr>
+      <w:r>
+        <w:t xml:space="preserve">Figure </w:t>
+      </w:r>
+      <w:fldSimple w:instr=" SEQ Figure \* ARABIC ">
+        <w:r>
+          <w:rPr>
+            <w:noProof/>
+          </w:rPr>
+          <w:t>4</w:t>
+        </w:r>
+      </w:fldSimple>
+      <w:r>
+        <w:t xml:space="preserve"> </w:t>
+      </w:r>
+      <w:r>
+        <w:t xml:space="preserve">aux </w:t>
+      </w:r>
+      <w:r>
+        <w:t>registres</w:t>
+      </w:r>
+    </w:p>
+    <w:p>
+      <w:pPr>
+        <w:ind w:firstLine="708"/>
+      </w:pPr>
+      <w:r>
+        <w:t xml:space="preserve">Dans ce tableau, on peut voir comment récupérer les valeurs voulues. </w:t>
+      </w:r>
+      <w:r>
+        <w:t>Par exemple, si nous voulons récupérer le « manufacturer ID », il suffit d’écrire à l</w:t>
+      </w:r>
+      <w:r>
+        <w:t xml:space="preserve">’adresse « 0xFE » puis de lire en stockant le résultat dans un buffer pour récupérer la valeur. </w:t>
+      </w:r>
+    </w:p>
+    <w:p>
+      <w:pPr>
+        <w:ind w:firstLine="708"/>
+      </w:pPr>
+      <w:r>
+        <w:t xml:space="preserve">D’une manière générale, la fonction d’écriture sur le périphérique permet de placer le pointeur à l’adresse passée en paramètre. </w:t>
+      </w:r>
+    </w:p>
+    <w:p>
+      <w:r>
+        <w:tab/>
+      </w:r>
+    </w:p>
+    <w:p/>
+    <w:p/>
+    <w:p/>
+    <w:p/>
+    <w:p/>
+    <w:p>
+      <w:pPr>
+        <w:ind w:firstLine="708"/>
+      </w:pPr>
+      <w:r>
+        <w:rPr>
+          <w:noProof/>
+          <w:lang w:val="en-US"/>
+        </w:rPr>
+        <w:lastRenderedPageBreak/>
+        <w:drawing>
+          <wp:anchor distT="0" distB="0" distL="114300" distR="114300" simplePos="0" relativeHeight="251666432" behindDoc="0" locked="0" layoutInCell="1" allowOverlap="1" wp14:anchorId="33FB6528" wp14:editId="6C21A1FC">
+            <wp:simplePos x="0" y="0"/>
+            <wp:positionH relativeFrom="column">
+              <wp:posOffset>0</wp:posOffset>
+            </wp:positionH>
+            <wp:positionV relativeFrom="paragraph">
+              <wp:posOffset>758190</wp:posOffset>
+            </wp:positionV>
+            <wp:extent cx="5760720" cy="4307840"/>
+            <wp:effectExtent l="25400" t="25400" r="30480" b="35560"/>
+            <wp:wrapSquare wrapText="bothSides"/>
+            <wp:docPr id="13" name="Picture 13"/>
+            <wp:cNvGraphicFramePr>
+              <a:graphicFrameLocks xmlns:a="http://schemas.openxmlformats.org/drawingml/2006/main" noChangeAspect="1"/>
+            </wp:cNvGraphicFramePr>
+            <a:graphic xmlns:a="http://schemas.openxmlformats.org/drawingml/2006/main">
+              <a:graphicData uri="http://schemas.openxmlformats.org/drawingml/2006/picture">
+                <pic:pic xmlns:pic="http://schemas.openxmlformats.org/drawingml/2006/picture">
+                  <pic:nvPicPr>
+                    <pic:cNvPr id="0" name="Capture d’écran 2015-03-02 à 23.10.46.png"/>
+                    <pic:cNvPicPr/>
+                  </pic:nvPicPr>
+                  <pic:blipFill>
+                    <a:blip r:embed="rId20">
+                      <a:extLst>
+                        <a:ext uri="{28A0092B-C50C-407E-A947-70E740481C1C}">
+                          <a14:useLocalDpi xmlns:a14="http://schemas.microsoft.com/office/drawing/2010/main" val="0"/>
+                        </a:ext>
+                      </a:extLst>
+                    </a:blip>
+                    <a:stretch>
+                      <a:fillRect/>
+                    </a:stretch>
+                  </pic:blipFill>
+                  <pic:spPr>
+                    <a:xfrm>
+                      <a:off x="0" y="0"/>
+                      <a:ext cx="5760720" cy="4307840"/>
+                    </a:xfrm>
+                    <a:prstGeom prst="rect">
+                      <a:avLst/>
+                    </a:prstGeom>
+                    <a:ln>
+                      <a:solidFill>
+                        <a:schemeClr val="tx1"/>
+                      </a:solidFill>
+                    </a:ln>
+                  </pic:spPr>
+                </pic:pic>
+              </a:graphicData>
+            </a:graphic>
+            <wp14:sizeRelH relativeFrom="page">
+              <wp14:pctWidth>0</wp14:pctWidth>
+            </wp14:sizeRelH>
+            <wp14:sizeRelV relativeFrom="page">
+              <wp14:pctHeight>0</wp14:pctHeight>
+            </wp14:sizeRelV>
+          </wp:anchor>
+        </w:drawing>
+      </w:r>
+      <w:r>
+        <w:t>A présent, nous voulons que notre programme récupère les valeurs de température et d’humidité. Pour cela, la documentation nous précise la démarche à suivre :</w:t>
+      </w:r>
+    </w:p>
+    <w:p>
+      <w:pPr>
+        <w:ind w:firstLine="708"/>
+      </w:pPr>
+    </w:p>
+    <w:p>
+      <w:pPr>
+        <w:pStyle w:val="ListParagraph"/>
+        <w:numPr>
+          <w:ilvl w:val="0"/>
+          <w:numId w:val="11"/>
+        </w:numPr>
+      </w:pPr>
+      <w:r>
+        <w:rPr>
+          <w:noProof/>
+          <w:lang w:val="en-US"/>
+        </w:rPr>
+        <w:drawing>
+          <wp:anchor distT="0" distB="0" distL="114300" distR="114300" simplePos="0" relativeHeight="251667456" behindDoc="0" locked="0" layoutInCell="1" allowOverlap="1" wp14:anchorId="3954AFB3" wp14:editId="3F97C18C">
+            <wp:simplePos x="0" y="0"/>
+            <wp:positionH relativeFrom="column">
+              <wp:posOffset>0</wp:posOffset>
+            </wp:positionH>
+            <wp:positionV relativeFrom="paragraph">
+              <wp:posOffset>990600</wp:posOffset>
+            </wp:positionV>
+            <wp:extent cx="5760720" cy="408305"/>
+            <wp:effectExtent l="0" t="0" r="5080" b="0"/>
+            <wp:wrapSquare wrapText="bothSides"/>
+            <wp:docPr id="14" name="Picture 14"/>
+            <wp:cNvGraphicFramePr>
+              <a:graphicFrameLocks xmlns:a="http://schemas.openxmlformats.org/drawingml/2006/main" noChangeAspect="1"/>
+            </wp:cNvGraphicFramePr>
+            <a:graphic xmlns:a="http://schemas.openxmlformats.org/drawingml/2006/main">
+              <a:graphicData uri="http://schemas.openxmlformats.org/drawingml/2006/picture">
+                <pic:pic xmlns:pic="http://schemas.openxmlformats.org/drawingml/2006/picture">
+                  <pic:nvPicPr>
+                    <pic:cNvPr id="0" name="Capture d’écran 2015-03-02 à 23.21.59.png"/>
+                    <pic:cNvPicPr/>
+                  </pic:nvPicPr>
+                  <pic:blipFill>
+                    <a:blip r:embed="rId21">
+                      <a:extLst>
+                        <a:ext uri="{28A0092B-C50C-407E-A947-70E740481C1C}">
+                          <a14:useLocalDpi xmlns:a14="http://schemas.microsoft.com/office/drawing/2010/main" val="0"/>
+                        </a:ext>
+                      </a:extLst>
+                    </a:blip>
+                    <a:stretch>
+                      <a:fillRect/>
+                    </a:stretch>
+                  </pic:blipFill>
+                  <pic:spPr>
+                    <a:xfrm>
+                      <a:off x="0" y="0"/>
+                      <a:ext cx="5760720" cy="408305"/>
+                    </a:xfrm>
+                    <a:prstGeom prst="rect">
+                      <a:avLst/>
+                    </a:prstGeom>
+                  </pic:spPr>
+                </pic:pic>
+              </a:graphicData>
+            </a:graphic>
+            <wp14:sizeRelH relativeFrom="page">
+              <wp14:pctWidth>0</wp14:pctWidth>
+            </wp14:sizeRelH>
+            <wp14:sizeRelV relativeFrom="page">
+              <wp14:pctHeight>0</wp14:pctHeight>
+            </wp14:sizeRelV>
+          </wp:anchor>
+        </w:drawing>
+      </w:r>
+      <w:r>
+        <w:t>Comme indiqué</w:t>
+      </w:r>
+      <w:r>
+        <w:t xml:space="preserve">, nous allons écrire à l’adresse </w:t>
+      </w:r>
+      <w:r>
+        <w:rPr>
+          <w:b/>
+        </w:rPr>
+        <w:t>0x02</w:t>
+      </w:r>
+      <w:r>
+        <w:rPr>
+          <w:b/>
+        </w:rPr>
+        <w:t xml:space="preserve"> </w:t>
+      </w:r>
+      <w:r>
+        <w:t xml:space="preserve">les indications données aux points (a), (b) et (c). Dans notre exemple, nous allons utiliser la configuration pour avoir la température </w:t>
+      </w:r>
+      <w:r>
+        <w:rPr>
+          <w:b/>
+        </w:rPr>
+        <w:t xml:space="preserve">et </w:t>
+      </w:r>
+      <w:r>
+        <w:t xml:space="preserve">l’humidité avec une résolution de 14 bits. </w:t>
+      </w:r>
+    </w:p>
+    <w:p/>
+    <w:p>
+      <w:r>
+        <w:t xml:space="preserve">CONFIGURATION_REGISTER </w:t>
+      </w:r>
+      <w:r>
+        <w:sym w:font="Wingdings" w:char="F0E8"/>
+      </w:r>
+      <w:r>
+        <w:t xml:space="preserve"> 0x02 (</w:t>
+      </w:r>
+      <w:proofErr w:type="spellStart"/>
+      <w:r>
+        <w:t>register</w:t>
+      </w:r>
+      <w:proofErr w:type="spellEnd"/>
+      <w:r>
+        <w:t xml:space="preserve"> </w:t>
+      </w:r>
+      <w:proofErr w:type="spellStart"/>
+      <w:r>
+        <w:t>adress</w:t>
+      </w:r>
+      <w:proofErr w:type="spellEnd"/>
+      <w:r>
+        <w:t>)</w:t>
+      </w:r>
+    </w:p>
+    <w:p>
+      <w:r>
+        <w:t xml:space="preserve">TEMPERATURE_AND_HUMIDITY </w:t>
+      </w:r>
+      <w:r>
+        <w:sym w:font="Wingdings" w:char="F0E8"/>
+      </w:r>
+      <w:r>
+        <w:t xml:space="preserve"> 0x10 </w:t>
+      </w:r>
+      <w:r>
+        <w:rPr>
+          <w:b/>
+        </w:rPr>
+        <w:t>(a)</w:t>
+      </w:r>
+    </w:p>
+    <w:p>
+      <w:r>
+        <w:rPr>
+          <w:b/>
+        </w:rPr>
+        <w:t>XXXXXXXX</w:t>
+      </w:r>
+      <w:r>
+        <w:t xml:space="preserve">_14_BITS_RESOLUTION </w:t>
+      </w:r>
+      <w:r>
+        <w:sym w:font="Wingdings" w:char="F0E8"/>
+      </w:r>
+      <w:r>
+        <w:t xml:space="preserve"> 0x00 </w:t>
+      </w:r>
+      <w:r>
+        <w:rPr>
+          <w:b/>
+        </w:rPr>
+        <w:t>(b)</w:t>
+      </w:r>
+      <w:r>
+        <w:t xml:space="preserve"> et </w:t>
+      </w:r>
+      <w:r>
+        <w:rPr>
+          <w:b/>
+        </w:rPr>
+        <w:t>(c)</w:t>
+      </w:r>
+    </w:p>
+    <w:p>
+      <w:r>
+        <w:rPr>
+          <w:b/>
+          <w:u w:val="single"/>
+        </w:rPr>
+        <w:t>Remarque :</w:t>
+      </w:r>
+      <w:r>
+        <w:rPr>
+          <w:b/>
+        </w:rPr>
+        <w:t xml:space="preserve"> </w:t>
+      </w:r>
+      <w:r>
+        <w:t xml:space="preserve">Nous passons le MSB en premier. </w:t>
+      </w:r>
+    </w:p>
+    <w:p/>
+    <w:p>
+      <w:r>
+        <w:lastRenderedPageBreak/>
+        <w:t xml:space="preserve">Ensuite, nous écrivons ces 3 octets vers le périphérique : </w:t>
+      </w:r>
+    </w:p>
+    <w:p>
+      <w:r>
+        <w:rPr>
+          <w:noProof/>
+          <w:lang w:val="en-US"/>
+        </w:rPr>
+        <w:drawing>
+          <wp:anchor distT="0" distB="0" distL="114300" distR="114300" simplePos="0" relativeHeight="251668480" behindDoc="0" locked="0" layoutInCell="1" allowOverlap="1" wp14:anchorId="16794BE9" wp14:editId="1E9B4463">
+            <wp:simplePos x="0" y="0"/>
+            <wp:positionH relativeFrom="column">
+              <wp:posOffset>571500</wp:posOffset>
+            </wp:positionH>
+            <wp:positionV relativeFrom="paragraph">
+              <wp:posOffset>154305</wp:posOffset>
+            </wp:positionV>
+            <wp:extent cx="3886200" cy="783590"/>
+            <wp:effectExtent l="0" t="0" r="0" b="3810"/>
+            <wp:wrapSquare wrapText="bothSides"/>
+            <wp:docPr id="15" name="Picture 15"/>
+            <wp:cNvGraphicFramePr>
+              <a:graphicFrameLocks xmlns:a="http://schemas.openxmlformats.org/drawingml/2006/main" noChangeAspect="1"/>
+            </wp:cNvGraphicFramePr>
+            <a:graphic xmlns:a="http://schemas.openxmlformats.org/drawingml/2006/main">
+              <a:graphicData uri="http://schemas.openxmlformats.org/drawingml/2006/picture">
+                <pic:pic xmlns:pic="http://schemas.openxmlformats.org/drawingml/2006/picture">
+                  <pic:nvPicPr>
+                    <pic:cNvPr id="0" name="Capture d’écran 2015-03-02 à 23.27.13.png"/>
+                    <pic:cNvPicPr/>
+                  </pic:nvPicPr>
+                  <pic:blipFill>
+                    <a:blip r:embed="rId22">
+                      <a:extLst>
+                        <a:ext uri="{28A0092B-C50C-407E-A947-70E740481C1C}">
+                          <a14:useLocalDpi xmlns:a14="http://schemas.microsoft.com/office/drawing/2010/main" val="0"/>
+                        </a:ext>
+                      </a:extLst>
+                    </a:blip>
+                    <a:stretch>
+                      <a:fillRect/>
+                    </a:stretch>
+                  </pic:blipFill>
+                  <pic:spPr>
+                    <a:xfrm>
+                      <a:off x="0" y="0"/>
+                      <a:ext cx="3886200" cy="783590"/>
+                    </a:xfrm>
+                    <a:prstGeom prst="rect">
+                      <a:avLst/>
+                    </a:prstGeom>
+                  </pic:spPr>
+                </pic:pic>
+              </a:graphicData>
+            </a:graphic>
+            <wp14:sizeRelH relativeFrom="page">
+              <wp14:pctWidth>0</wp14:pctWidth>
+            </wp14:sizeRelH>
+            <wp14:sizeRelV relativeFrom="page">
+              <wp14:pctHeight>0</wp14:pctHeight>
+            </wp14:sizeRelV>
+          </wp:anchor>
+        </w:drawing>
+      </w:r>
+    </w:p>
+    <w:p/>
+    <w:p/>
+    <w:p/>
+    <w:p>
+      <w:pPr>
+        <w:pStyle w:val="ListParagraph"/>
+        <w:numPr>
+          <w:ilvl w:val="0"/>
+          <w:numId w:val="11"/>
+        </w:numPr>
+      </w:pPr>
+      <w:r>
+        <w:t>Nous procédons de la même manière pour l’étape 2 :</w:t>
+      </w:r>
+    </w:p>
+    <w:p>
+      <w:r>
+        <w:rPr>
+          <w:noProof/>
+          <w:lang w:val="en-US"/>
+        </w:rPr>
+        <w:drawing>
+          <wp:anchor distT="0" distB="0" distL="114300" distR="114300" simplePos="0" relativeHeight="251669504" behindDoc="0" locked="0" layoutInCell="1" allowOverlap="1" wp14:anchorId="057879B3" wp14:editId="7E19BCD5">
+            <wp:simplePos x="0" y="0"/>
+            <wp:positionH relativeFrom="column">
+              <wp:posOffset>457200</wp:posOffset>
+            </wp:positionH>
+            <wp:positionV relativeFrom="paragraph">
+              <wp:posOffset>121920</wp:posOffset>
+            </wp:positionV>
+            <wp:extent cx="4305300" cy="1219200"/>
+            <wp:effectExtent l="0" t="0" r="12700" b="0"/>
+            <wp:wrapSquare wrapText="bothSides"/>
+            <wp:docPr id="16" name="Picture 16"/>
+            <wp:cNvGraphicFramePr>
+              <a:graphicFrameLocks xmlns:a="http://schemas.openxmlformats.org/drawingml/2006/main" noChangeAspect="1"/>
+            </wp:cNvGraphicFramePr>
+            <a:graphic xmlns:a="http://schemas.openxmlformats.org/drawingml/2006/main">
+              <a:graphicData uri="http://schemas.openxmlformats.org/drawingml/2006/picture">
+                <pic:pic xmlns:pic="http://schemas.openxmlformats.org/drawingml/2006/picture">
+                  <pic:nvPicPr>
+                    <pic:cNvPr id="0" name="Capture d’écran 2015-03-02 à 23.35.52.png"/>
+                    <pic:cNvPicPr/>
+                  </pic:nvPicPr>
+                  <pic:blipFill>
+                    <a:blip r:embed="rId23">
+                      <a:extLst>
+                        <a:ext uri="{28A0092B-C50C-407E-A947-70E740481C1C}">
+                          <a14:useLocalDpi xmlns:a14="http://schemas.microsoft.com/office/drawing/2010/main" val="0"/>
+                        </a:ext>
+                      </a:extLst>
+                    </a:blip>
+                    <a:stretch>
+                      <a:fillRect/>
+                    </a:stretch>
+                  </pic:blipFill>
+                  <pic:spPr>
+                    <a:xfrm>
+                      <a:off x="0" y="0"/>
+                      <a:ext cx="4305300" cy="1219200"/>
+                    </a:xfrm>
+                    <a:prstGeom prst="rect">
+                      <a:avLst/>
+                    </a:prstGeom>
+                  </pic:spPr>
+                </pic:pic>
+              </a:graphicData>
+            </a:graphic>
+            <wp14:sizeRelH relativeFrom="page">
+              <wp14:pctWidth>0</wp14:pctWidth>
+            </wp14:sizeRelH>
+            <wp14:sizeRelV relativeFrom="page">
+              <wp14:pctHeight>0</wp14:pctHeight>
+            </wp14:sizeRelV>
+          </wp:anchor>
+        </w:drawing>
+      </w:r>
+    </w:p>
+    <w:p/>
+    <w:p/>
+    <w:p/>
+    <w:p/>
+    <w:p>
+      <w:pPr>
+        <w:pStyle w:val="ListParagraph"/>
+        <w:numPr>
+          <w:ilvl w:val="0"/>
+          <w:numId w:val="11"/>
+        </w:numPr>
+        <w:tabs>
+          <w:tab w:val="left" w:pos="223"/>
+          <w:tab w:val="left" w:pos="1114"/>
+        </w:tabs>
+      </w:pPr>
+      <w:r>
+        <w:t xml:space="preserve">Pour la troisième étape, il s’agit de laisser un peu de temps au module pour la conversion. Pour cela, nous utilisons la fonction </w:t>
+      </w:r>
+      <w:proofErr w:type="spellStart"/>
+      <w:r>
+        <w:t>sleep</w:t>
+      </w:r>
+      <w:proofErr w:type="spellEnd"/>
+      <w:r>
+        <w:t xml:space="preserve"> qui permet de mettre en sommeil pendant le nombre de milliseconde donné en paramètre. </w:t>
+      </w:r>
+    </w:p>
+    <w:p>
+      <w:pPr>
+        <w:tabs>
+          <w:tab w:val="left" w:pos="223"/>
+          <w:tab w:val="left" w:pos="1114"/>
+        </w:tabs>
+      </w:pPr>
+      <w:r>
+        <w:rPr>
+          <w:noProof/>
+          <w:lang w:val="en-US"/>
+        </w:rPr>
+        <w:drawing>
+          <wp:anchor distT="0" distB="0" distL="114300" distR="114300" simplePos="0" relativeHeight="251670528" behindDoc="0" locked="0" layoutInCell="1" allowOverlap="1" wp14:anchorId="0908741E" wp14:editId="6AA7A3B8">
+            <wp:simplePos x="0" y="0"/>
+            <wp:positionH relativeFrom="column">
+              <wp:posOffset>1371600</wp:posOffset>
+            </wp:positionH>
+            <wp:positionV relativeFrom="paragraph">
+              <wp:posOffset>23495</wp:posOffset>
+            </wp:positionV>
+            <wp:extent cx="2416175" cy="386080"/>
+            <wp:effectExtent l="0" t="0" r="0" b="0"/>
+            <wp:wrapSquare wrapText="bothSides"/>
+            <wp:docPr id="17" name="Picture 17"/>
+            <wp:cNvGraphicFramePr>
+              <a:graphicFrameLocks xmlns:a="http://schemas.openxmlformats.org/drawingml/2006/main" noChangeAspect="1"/>
+            </wp:cNvGraphicFramePr>
+            <a:graphic xmlns:a="http://schemas.openxmlformats.org/drawingml/2006/main">
+              <a:graphicData uri="http://schemas.openxmlformats.org/drawingml/2006/picture">
+                <pic:pic xmlns:pic="http://schemas.openxmlformats.org/drawingml/2006/picture">
+                  <pic:nvPicPr>
+                    <pic:cNvPr id="0" name="Capture d’écran 2015-03-02 à 23.41.57.png"/>
+                    <pic:cNvPicPr/>
+                  </pic:nvPicPr>
+                  <pic:blipFill rotWithShape="1">
+                    <a:blip r:embed="rId24">
+                      <a:extLst>
+                        <a:ext uri="{28A0092B-C50C-407E-A947-70E740481C1C}">
+                          <a14:useLocalDpi xmlns:a14="http://schemas.microsoft.com/office/drawing/2010/main" val="0"/>
+                        </a:ext>
+                      </a:extLst>
+                    </a:blip>
+                    <a:srcRect l="6723" t="21978"/>
+                    <a:stretch/>
+                  </pic:blipFill>
+                  <pic:spPr bwMode="auto">
+                    <a:xfrm>
+                      <a:off x="0" y="0"/>
+                      <a:ext cx="2416175" cy="386080"/>
+                    </a:xfrm>
+                    <a:prstGeom prst="rect">
+                      <a:avLst/>
+                    </a:prstGeom>
+                    <a:ln>
+                      <a:noFill/>
+                    </a:ln>
+                    <a:extLst>
+                      <a:ext uri="{53640926-AAD7-44d8-BBD7-CCE9431645EC}">
+                        <a14:shadowObscured xmlns:a14="http://schemas.microsoft.com/office/drawing/2010/main"/>
+                      </a:ext>
+                    </a:extLst>
+                  </pic:spPr>
+                </pic:pic>
+              </a:graphicData>
+            </a:graphic>
+            <wp14:sizeRelH relativeFrom="page">
+              <wp14:pctWidth>0</wp14:pctWidth>
+            </wp14:sizeRelH>
+            <wp14:sizeRelV relativeFrom="page">
+              <wp14:pctHeight>0</wp14:pctHeight>
+            </wp14:sizeRelV>
+          </wp:anchor>
+        </w:drawing>
+      </w:r>
+    </w:p>
+    <w:p>
+      <w:pPr>
+        <w:tabs>
+          <w:tab w:val="left" w:pos="223"/>
+          <w:tab w:val="left" w:pos="1114"/>
+        </w:tabs>
+      </w:pPr>
+    </w:p>
+    <w:p>
+      <w:pPr>
+        <w:pStyle w:val="ListParagraph"/>
+        <w:numPr>
+          <w:ilvl w:val="0"/>
+          <w:numId w:val="11"/>
+        </w:numPr>
+        <w:tabs>
+          <w:tab w:val="left" w:pos="223"/>
+          <w:tab w:val="left" w:pos="1114"/>
+        </w:tabs>
+      </w:pPr>
+      <w:r>
+        <w:rPr>
+          <w:noProof/>
+          <w:lang w:val="en-US"/>
+        </w:rPr>
+        <w:drawing>
+          <wp:anchor distT="0" distB="0" distL="114300" distR="114300" simplePos="0" relativeHeight="251671552" behindDoc="0" locked="0" layoutInCell="1" allowOverlap="1" wp14:anchorId="1009223A" wp14:editId="7F8326EC">
+            <wp:simplePos x="0" y="0"/>
+            <wp:positionH relativeFrom="column">
+              <wp:posOffset>342900</wp:posOffset>
+            </wp:positionH>
+            <wp:positionV relativeFrom="paragraph">
+              <wp:posOffset>535305</wp:posOffset>
+            </wp:positionV>
+            <wp:extent cx="4568190" cy="1772285"/>
+            <wp:effectExtent l="0" t="0" r="3810" b="5715"/>
+            <wp:wrapSquare wrapText="bothSides"/>
+            <wp:docPr id="19" name="Picture 19"/>
+            <wp:cNvGraphicFramePr>
+              <a:graphicFrameLocks xmlns:a="http://schemas.openxmlformats.org/drawingml/2006/main" noChangeAspect="1"/>
+            </wp:cNvGraphicFramePr>
+            <a:graphic xmlns:a="http://schemas.openxmlformats.org/drawingml/2006/main">
+              <a:graphicData uri="http://schemas.openxmlformats.org/drawingml/2006/picture">
+                <pic:pic xmlns:pic="http://schemas.openxmlformats.org/drawingml/2006/picture">
+                  <pic:nvPicPr>
+                    <pic:cNvPr id="0" name="Capture d’écran 2015-03-02 à 23.42.01.png"/>
+                    <pic:cNvPicPr/>
+                  </pic:nvPicPr>
+                  <pic:blipFill>
+                    <a:blip r:embed="rId25">
+                      <a:extLst>
+                        <a:ext uri="{28A0092B-C50C-407E-A947-70E740481C1C}">
+                          <a14:useLocalDpi xmlns:a14="http://schemas.microsoft.com/office/drawing/2010/main" val="0"/>
+                        </a:ext>
+                      </a:extLst>
+                    </a:blip>
+                    <a:stretch>
+                      <a:fillRect/>
+                    </a:stretch>
+                  </pic:blipFill>
+                  <pic:spPr>
+                    <a:xfrm>
+                      <a:off x="0" y="0"/>
+                      <a:ext cx="4568190" cy="1772285"/>
+                    </a:xfrm>
+                    <a:prstGeom prst="rect">
+                      <a:avLst/>
+                    </a:prstGeom>
+                  </pic:spPr>
+                </pic:pic>
+              </a:graphicData>
+            </a:graphic>
+            <wp14:sizeRelH relativeFrom="page">
+              <wp14:pctWidth>0</wp14:pctWidth>
+            </wp14:sizeRelH>
+            <wp14:sizeRelV relativeFrom="page">
+              <wp14:pctHeight>0</wp14:pctHeight>
+            </wp14:sizeRelV>
+          </wp:anchor>
+        </w:drawing>
+      </w:r>
+      <w:r>
+        <w:t>Pour la dernière étape, nous allons lire 4 octets pour avoir la valeur de la température et d’humidité :</w:t>
+      </w:r>
+    </w:p>
+    <w:p>
+      <w:pPr>
+        <w:tabs>
+          <w:tab w:val="left" w:pos="223"/>
+          <w:tab w:val="left" w:pos="1114"/>
+        </w:tabs>
+      </w:pPr>
+    </w:p>
+    <w:p>
+      <w:pPr>
+        <w:tabs>
+          <w:tab w:val="left" w:pos="3343"/>
+        </w:tabs>
+      </w:pPr>
+      <w:r>
+        <w:tab/>
+      </w:r>
+      <w:r>
+        <w:t>`</w:t>
+      </w:r>
+    </w:p>
+    <w:p>
+      <w:pPr>
+        <w:tabs>
+          <w:tab w:val="left" w:pos="3343"/>
+        </w:tabs>
+      </w:pPr>
+    </w:p>
+    <w:p>
+      <w:pPr>
+        <w:tabs>
+          <w:tab w:val="left" w:pos="3343"/>
+        </w:tabs>
+      </w:pPr>
+    </w:p>
+    <w:p>
+      <w:pPr>
+        <w:tabs>
+          <w:tab w:val="left" w:pos="3343"/>
+        </w:tabs>
+      </w:pPr>
+    </w:p>
+    <w:p>
+      <w:pPr>
+        <w:tabs>
+          <w:tab w:val="left" w:pos="3343"/>
+        </w:tabs>
+      </w:pPr>
+    </w:p>
+    <w:p>
+      <w:pPr>
+        <w:tabs>
+          <w:tab w:val="left" w:pos="3343"/>
+        </w:tabs>
+      </w:pPr>
+    </w:p>
+    <w:p>
+      <w:pPr>
+        <w:tabs>
+          <w:tab w:val="left" w:pos="3343"/>
+        </w:tabs>
+      </w:pPr>
+      <w:r>
+        <w:t>On peut voir que pour l’affichage nous avons codé deux méthodes. Ces méthodes nous servent pour la conversion d’une valeur hexadécimale en valeur décimale.</w:t>
+      </w:r>
+      <w:r>
+        <w:t xml:space="preserve"> Nous les avons créées grâce aux calculs donnés dans la documentation :</w:t>
+      </w:r>
+    </w:p>
+    <w:p>
+      <w:pPr>
+        <w:tabs>
+          <w:tab w:val="left" w:pos="3343"/>
+        </w:tabs>
+      </w:pPr>
+    </w:p>
+    <w:p>
+      <w:pPr>
+        <w:tabs>
+          <w:tab w:val="left" w:pos="3343"/>
+        </w:tabs>
+      </w:pPr>
+    </w:p>
+    <w:p>
+      <w:pPr>
+        <w:tabs>
+          <w:tab w:val="left" w:pos="3343"/>
+        </w:tabs>
+      </w:pPr>
+      <w:r>
+        <w:rPr>
+          <w:noProof/>
+          <w:lang w:val="en-US"/>
+        </w:rPr>
+        <w:lastRenderedPageBreak/>
+        <mc:AlternateContent>
+          <mc:Choice Requires="wps">
+            <w:drawing>
+              <wp:anchor distT="0" distB="0" distL="114300" distR="114300" simplePos="0" relativeHeight="251675648" behindDoc="0" locked="0" layoutInCell="1" allowOverlap="1" wp14:anchorId="0950A769" wp14:editId="763310BA">
+                <wp:simplePos x="0" y="0"/>
+                <wp:positionH relativeFrom="column">
+                  <wp:posOffset>715010</wp:posOffset>
+                </wp:positionH>
+                <wp:positionV relativeFrom="paragraph">
+                  <wp:posOffset>815340</wp:posOffset>
+                </wp:positionV>
+                <wp:extent cx="4547235" cy="260985"/>
+                <wp:effectExtent l="0" t="0" r="0" b="0"/>
+                <wp:wrapSquare wrapText="bothSides"/>
+                <wp:docPr id="23" name="Text Box 23"/>
+                <wp:cNvGraphicFramePr/>
+                <a:graphic xmlns:a="http://schemas.openxmlformats.org/drawingml/2006/main">
+                  <a:graphicData uri="http://schemas.microsoft.com/office/word/2010/wordprocessingShape">
+                    <wps:wsp>
+                      <wps:cNvSpPr txBox="1"/>
+                      <wps:spPr>
+                        <a:xfrm>
+                          <a:off x="0" y="0"/>
+                          <a:ext cx="4547235" cy="260985"/>
+                        </a:xfrm>
+                        <a:prstGeom prst="rect">
+                          <a:avLst/>
+                        </a:prstGeom>
+                        <a:solidFill>
+                          <a:prstClr val="white"/>
+                        </a:solidFill>
+                        <a:ln>
+                          <a:noFill/>
+                        </a:ln>
+                        <a:effectLst/>
+                        <a:extLst>
+                          <a:ext uri="{C572A759-6A51-4108-AA02-DFA0A04FC94B}">
+                            <ma14:wrappingTextBoxFlag xmlns:ma14="http://schemas.microsoft.com/office/mac/drawingml/2011/main"/>
+                          </a:ext>
+                        </a:extLst>
+                      </wps:spPr>
+                      <wps:txbx>
+                        <w:txbxContent>
+                          <w:p>
+                            <w:pPr>
+                              <w:pStyle w:val="Caption"/>
+                              <w:jc w:val="center"/>
+                              <w:rPr>
+                                <w:noProof/>
+                                <w:sz w:val="22"/>
+                                <w:szCs w:val="22"/>
+                                <w:lang w:val="en-US"/>
+                              </w:rPr>
+                            </w:pPr>
+                            <w:r>
+                              <w:t xml:space="preserve">Figure </w:t>
+                            </w:r>
+                            <w:fldSimple w:instr=" SEQ Figure \* ARABIC ">
+                              <w:r>
+                                <w:rPr>
+                                  <w:noProof/>
+                                </w:rPr>
+                                <w:t>5</w:t>
+                              </w:r>
+                            </w:fldSimple>
+                            <w:r>
+                              <w:t xml:space="preserve"> Formule pour calcul de la température</w:t>
+                            </w:r>
+                          </w:p>
+                        </w:txbxContent>
+                      </wps:txbx>
+                      <wps:bodyPr rot="0" spcFirstLastPara="0" vertOverflow="overflow" horzOverflow="overflow" vert="horz" wrap="square" lIns="0" tIns="0" rIns="0" bIns="0" numCol="1" spcCol="0" rtlCol="0" fromWordArt="0" anchor="t" anchorCtr="0" forceAA="0" compatLnSpc="1">
+                        <a:prstTxWarp prst="textNoShape">
+                          <a:avLst/>
+                        </a:prstTxWarp>
+                        <a:spAutoFit/>
+                      </wps:bodyPr>
+                    </wps:wsp>
+                  </a:graphicData>
+                </a:graphic>
+              </wp:anchor>
+            </w:drawing>
+          </mc:Choice>
+          <mc:Fallback>
+            <w:pict>
+              <v:shape id="Text Box 23" o:spid="_x0000_s1031" type="#_x0000_t202" style="position:absolute;margin-left:56.3pt;margin-top:64.2pt;width:358.05pt;height:20.55pt;z-index:251675648;visibility:visible;mso-wrap-style:square;mso-wrap-distance-left:9pt;mso-wrap-distance-top:0;mso-wrap-distance-right:9pt;mso-wrap-distance-bottom:0;mso-position-horizontal:absolute;mso-position-horizontal-relative:text;mso-position-vertical:absolute;mso-position-vertical-relative:text;v-text-anchor:top" o:gfxdata="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" stroked="f">
+                <v:textbox style="mso-fit-shape-to-text:t" inset="0,0,0,0">
+                  <w:txbxContent>
+                    <w:p>
+                      <w:pPr>
+                        <w:pStyle w:val="Caption"/>
+                        <w:jc w:val="center"/>
+                        <w:rPr>
+                          <w:noProof/>
+                          <w:sz w:val="22"/>
+                          <w:szCs w:val="22"/>
+                          <w:lang w:val="en-US"/>
+                        </w:rPr>
+                      </w:pPr>
+                      <w:r>
+                        <w:t xml:space="preserve">Figure </w:t>
+                      </w:r>
+                      <w:fldSimple w:instr=" SEQ Figure \* ARABIC ">
+                        <w:r>
+                          <w:rPr>
+                            <w:noProof/>
+                          </w:rPr>
+                          <w:t>5</w:t>
+                        </w:r>
+                      </w:fldSimple>
+                      <w:r>
+                        <w:t xml:space="preserve"> Formule pour calcul de la température</w:t>
+                      </w:r>
+                    </w:p>
+                  </w:txbxContent>
+                </v:textbox>
+                <w10:wrap type="square"/>
+              </v:shape>
+            </w:pict>
+          </mc:Fallback>
+        </mc:AlternateContent>
+      </w:r>
+      <w:r>
+        <w:rPr>
+          <w:noProof/>
+          <w:lang w:val="en-US"/>
+        </w:rPr>
+        <w:drawing>
+          <wp:anchor distT="0" distB="0" distL="114300" distR="114300" simplePos="0" relativeHeight="251672576" behindDoc="0" locked="0" layoutInCell="1" allowOverlap="1" wp14:anchorId="5B1C29C4" wp14:editId="2C16281F">
+            <wp:simplePos x="0" y="0"/>
+            <wp:positionH relativeFrom="column">
+              <wp:posOffset>715010</wp:posOffset>
+            </wp:positionH>
+            <wp:positionV relativeFrom="paragraph">
+              <wp:posOffset>186690</wp:posOffset>
+            </wp:positionV>
+            <wp:extent cx="4547235" cy="571500"/>
+            <wp:effectExtent l="25400" t="25400" r="24765" b="38100"/>
+            <wp:wrapSquare wrapText="bothSides"/>
+            <wp:docPr id="21" name="Picture 21"/>
+            <wp:cNvGraphicFramePr>
+              <a:graphicFrameLocks xmlns:a="http://schemas.openxmlformats.org/drawingml/2006/main" noChangeAspect="1"/>
+            </wp:cNvGraphicFramePr>
+            <a:graphic xmlns:a="http://schemas.openxmlformats.org/drawingml/2006/main">
+              <a:graphicData uri="http://schemas.openxmlformats.org/drawingml/2006/picture">
+                <pic:pic xmlns:pic="http://schemas.openxmlformats.org/drawingml/2006/picture">
+                  <pic:nvPicPr>
+                    <pic:cNvPr id="0" name="Capture d’écran 2015-03-02 à 23.54.25.png"/>
+                    <pic:cNvPicPr/>
+                  </pic:nvPicPr>
+                  <pic:blipFill>
+                    <a:blip r:embed="rId26">
+                      <a:extLst>
+                        <a:ext uri="{28A0092B-C50C-407E-A947-70E740481C1C}">
+                          <a14:useLocalDpi xmlns:a14="http://schemas.microsoft.com/office/drawing/2010/main" val="0"/>
+                        </a:ext>
+                      </a:extLst>
+                    </a:blip>
+                    <a:stretch>
+                      <a:fillRect/>
+                    </a:stretch>
+                  </pic:blipFill>
+                  <pic:spPr>
+                    <a:xfrm>
+                      <a:off x="0" y="0"/>
+                      <a:ext cx="4547235" cy="571500"/>
+                    </a:xfrm>
+                    <a:prstGeom prst="rect">
+                      <a:avLst/>
+                    </a:prstGeom>
+                    <a:ln>
+                      <a:solidFill>
+                        <a:srgbClr val="000000"/>
+                      </a:solidFill>
+                    </a:ln>
+                  </pic:spPr>
+                </pic:pic>
+              </a:graphicData>
+            </a:graphic>
+            <wp14:sizeRelH relativeFrom="page">
+              <wp14:pctWidth>0</wp14:pctWidth>
+            </wp14:sizeRelH>
+            <wp14:sizeRelV relativeFrom="page">
+              <wp14:pctHeight>0</wp14:pctHeight>
+            </wp14:sizeRelV>
+          </wp:anchor>
+        </w:drawing>
+      </w:r>
+    </w:p>
+    <w:p>
+      <w:pPr>
+        <w:tabs>
+          <w:tab w:val="left" w:pos="3343"/>
+        </w:tabs>
+      </w:pPr>
+    </w:p>
+    <w:p>
+      <w:pPr>
+        <w:tabs>
+          <w:tab w:val="left" w:pos="3343"/>
+        </w:tabs>
+      </w:pPr>
+    </w:p>
+    <w:p>
+      <w:pPr>
+        <w:tabs>
+          <w:tab w:val="left" w:pos="3343"/>
+        </w:tabs>
+      </w:pPr>
+      <w:r>
+        <w:rPr>
+          <w:noProof/>
+          <w:lang w:val="en-US"/>
+        </w:rPr>
+        <w:drawing>
+          <wp:anchor distT="0" distB="0" distL="114300" distR="114300" simplePos="0" relativeHeight="251673600" behindDoc="0" locked="0" layoutInCell="1" allowOverlap="1" wp14:anchorId="1F1C4E66" wp14:editId="51DA7148">
+            <wp:simplePos x="0" y="0"/>
+            <wp:positionH relativeFrom="column">
+              <wp:posOffset>800100</wp:posOffset>
+            </wp:positionH>
+            <wp:positionV relativeFrom="paragraph">
+              <wp:posOffset>73025</wp:posOffset>
+            </wp:positionV>
+            <wp:extent cx="4405630" cy="601980"/>
+            <wp:effectExtent l="25400" t="25400" r="13970" b="33020"/>
+            <wp:wrapSquare wrapText="bothSides"/>
+            <wp:docPr id="22" name="Picture 22"/>
+            <wp:cNvGraphicFramePr>
+              <a:graphicFrameLocks xmlns:a="http://schemas.openxmlformats.org/drawingml/2006/main" noChangeAspect="1"/>
+            </wp:cNvGraphicFramePr>
+            <a:graphic xmlns:a="http://schemas.openxmlformats.org/drawingml/2006/main">
+              <a:graphicData uri="http://schemas.openxmlformats.org/drawingml/2006/picture">
+                <pic:pic xmlns:pic="http://schemas.openxmlformats.org/drawingml/2006/picture">
+                  <pic:nvPicPr>
+                    <pic:cNvPr id="0" name="Capture d’écran 2015-03-02 à 23.54.29.png"/>
+                    <pic:cNvPicPr/>
+                  </pic:nvPicPr>
+                  <pic:blipFill>
+                    <a:blip r:embed="rId27">
+                      <a:extLst>
+                        <a:ext uri="{28A0092B-C50C-407E-A947-70E740481C1C}">
+                          <a14:useLocalDpi xmlns:a14="http://schemas.microsoft.com/office/drawing/2010/main" val="0"/>
+                        </a:ext>
+                      </a:extLst>
+                    </a:blip>
+                    <a:stretch>
+                      <a:fillRect/>
+                    </a:stretch>
+                  </pic:blipFill>
+                  <pic:spPr>
+                    <a:xfrm>
+                      <a:off x="0" y="0"/>
+                      <a:ext cx="4405630" cy="601980"/>
+                    </a:xfrm>
+                    <a:prstGeom prst="rect">
+                      <a:avLst/>
+                    </a:prstGeom>
+                    <a:ln>
+                      <a:solidFill>
+                        <a:srgbClr val="000000"/>
+                      </a:solidFill>
+                    </a:ln>
+                  </pic:spPr>
+                </pic:pic>
+              </a:graphicData>
+            </a:graphic>
+            <wp14:sizeRelH relativeFrom="page">
+              <wp14:pctWidth>0</wp14:pctWidth>
+            </wp14:sizeRelH>
+            <wp14:sizeRelV relativeFrom="page">
+              <wp14:pctHeight>0</wp14:pctHeight>
+            </wp14:sizeRelV>
+          </wp:anchor>
+        </w:drawing>
+      </w:r>
+    </w:p>
+    <w:p>
+      <w:pPr>
+        <w:tabs>
+          <w:tab w:val="left" w:pos="3343"/>
+        </w:tabs>
+      </w:pPr>
+    </w:p>
+    <w:p>
+      <w:pPr>
+        <w:tabs>
+          <w:tab w:val="left" w:pos="3343"/>
+        </w:tabs>
+        <w:jc w:val="center"/>
+      </w:pPr>
+      <w:r>
+        <w:rPr>
+          <w:noProof/>
+          <w:lang w:val="en-US"/>
+        </w:rPr>
+        <mc:AlternateContent>
+          <mc:Choice Requires="wps">
+            <w:drawing>
+              <wp:anchor distT="0" distB="0" distL="114300" distR="114300" simplePos="0" relativeHeight="251677696" behindDoc="0" locked="0" layoutInCell="1" allowOverlap="1" wp14:anchorId="4991E2DF" wp14:editId="7658721C">
+                <wp:simplePos x="0" y="0"/>
+                <wp:positionH relativeFrom="column">
+                  <wp:posOffset>800100</wp:posOffset>
+                </wp:positionH>
+                <wp:positionV relativeFrom="paragraph">
+                  <wp:posOffset>125730</wp:posOffset>
+                </wp:positionV>
+                <wp:extent cx="4405630" cy="260985"/>
+                <wp:effectExtent l="0" t="0" r="0" b="0"/>
+                <wp:wrapSquare wrapText="bothSides"/>
+                <wp:docPr id="24" name="Text Box 24"/>
+                <wp:cNvGraphicFramePr/>
+                <a:graphic xmlns:a="http://schemas.openxmlformats.org/drawingml/2006/main">
+                  <a:graphicData uri="http://schemas.microsoft.com/office/word/2010/wordprocessingShape">
+                    <wps:wsp>
+                      <wps:cNvSpPr txBox="1"/>
+                      <wps:spPr>
+                        <a:xfrm>
+                          <a:off x="0" y="0"/>
+                          <a:ext cx="4405630" cy="260985"/>
+                        </a:xfrm>
+                        <a:prstGeom prst="rect">
+                          <a:avLst/>
+                        </a:prstGeom>
+                        <a:solidFill>
+                          <a:prstClr val="white"/>
+                        </a:solidFill>
+                        <a:ln>
+                          <a:noFill/>
+                        </a:ln>
+                        <a:effectLst/>
+                        <a:extLst>
+                          <a:ext uri="{C572A759-6A51-4108-AA02-DFA0A04FC94B}">
+                            <ma14:wrappingTextBoxFlag xmlns:ma14="http://schemas.microsoft.com/office/mac/drawingml/2011/main"/>
+                          </a:ext>
+                        </a:extLst>
+                      </wps:spPr>
+                      <wps:txbx>
+                        <w:txbxContent>
+                          <w:p>
+                            <w:pPr>
+                              <w:pStyle w:val="Caption"/>
+                              <w:jc w:val="center"/>
+                              <w:rPr>
+                                <w:noProof/>
+                                <w:sz w:val="22"/>
+                                <w:szCs w:val="22"/>
+                                <w:lang w:val="en-US"/>
+                              </w:rPr>
+                            </w:pPr>
+                            <w:r>
+                              <w:t xml:space="preserve">Figure </w:t>
+                            </w:r>
+                            <w:fldSimple w:instr=" SEQ Figure \* ARABIC ">
+                              <w:r>
+                                <w:rPr>
+                                  <w:noProof/>
+                                </w:rPr>
+                                <w:t>6</w:t>
+                              </w:r>
+                            </w:fldSimple>
+                            <w:r>
+                              <w:t xml:space="preserve"> Formule pour calcul de l'humidité</w:t>
+                            </w:r>
+                          </w:p>
+                        </w:txbxContent>
+                      </wps:txbx>
+                      <wps:bodyPr rot="0" spcFirstLastPara="0" vertOverflow="overflow" horzOverflow="overflow" vert="horz" wrap="square" lIns="0" tIns="0" rIns="0" bIns="0" numCol="1" spcCol="0" rtlCol="0" fromWordArt="0" anchor="t" anchorCtr="0" forceAA="0" compatLnSpc="1">
+                        <a:prstTxWarp prst="textNoShape">
+                          <a:avLst/>
+                        </a:prstTxWarp>
+                        <a:spAutoFit/>
+                      </wps:bodyPr>
+                    </wps:wsp>
+                  </a:graphicData>
+                </a:graphic>
+              </wp:anchor>
+            </w:drawing>
+          </mc:Choice>
+          <mc:Fallback>
+            <w:pict>
+              <v:shape id="Text Box 24" o:spid="_x0000_s1032" type="#_x0000_t202" style="position:absolute;left:0;text-align:left;margin-left:63pt;margin-top:9.9pt;width:346.9pt;height:20.55pt;z-index:251677696;visibility:visible;mso-wrap-style:square;mso-wrap-distance-left:9pt;mso-wrap-distance-top:0;mso-wrap-distance-right:9pt;mso-wrap-distance-bottom:0;mso-position-horizontal:absolute;mso-position-horizontal-relative:text;mso-position-vertical:absolute;mso-position-vertical-relative:text;v-text-anchor:top" o:gfxdata="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" stroked="f">
+                <v:textbox style="mso-fit-shape-to-text:t" inset="0,0,0,0">
+                  <w:txbxContent>
+                    <w:p>
+                      <w:pPr>
+                        <w:pStyle w:val="Caption"/>
+                        <w:jc w:val="center"/>
+                        <w:rPr>
+                          <w:noProof/>
+                          <w:sz w:val="22"/>
+                          <w:szCs w:val="22"/>
+                          <w:lang w:val="en-US"/>
+                        </w:rPr>
+                      </w:pPr>
+                      <w:r>
+                        <w:t xml:space="preserve">Figure </w:t>
+                      </w:r>
+                      <w:fldSimple w:instr=" SEQ Figure \* ARABIC ">
+                        <w:r>
+                          <w:rPr>
+                            <w:noProof/>
+                          </w:rPr>
+                          <w:t>6</w:t>
+                        </w:r>
+                      </w:fldSimple>
+                      <w:r>
+                        <w:t xml:space="preserve"> Formule pour calcul de l'humidité</w:t>
+                      </w:r>
+                    </w:p>
+                  </w:txbxContent>
+                </v:textbox>
+                <w10:wrap type="square"/>
+              </v:shape>
+            </w:pict>
+          </mc:Fallback>
+        </mc:AlternateContent>
+      </w:r>
+    </w:p>
+    <w:p>
+      <w:pPr>
+        <w:tabs>
+          <w:tab w:val="left" w:pos="3343"/>
+        </w:tabs>
+      </w:pPr>
+    </w:p>
+    <w:p>
+      <w:pPr>
+        <w:tabs>
+          <w:tab w:val="left" w:pos="3343"/>
+        </w:tabs>
+      </w:pPr>
+      <w:r>
+        <w:rPr>
+          <w:noProof/>
+          <w:lang w:val="en-US"/>
+        </w:rPr>
+        <w:drawing>
+          <wp:anchor distT="0" distB="0" distL="114300" distR="114300" simplePos="0" relativeHeight="251678720" behindDoc="0" locked="0" layoutInCell="1" allowOverlap="1" wp14:anchorId="32B6A6FC" wp14:editId="235F6682">
+            <wp:simplePos x="0" y="0"/>
+            <wp:positionH relativeFrom="column">
+              <wp:posOffset>685800</wp:posOffset>
+            </wp:positionH>
+            <wp:positionV relativeFrom="paragraph">
+              <wp:posOffset>441325</wp:posOffset>
+            </wp:positionV>
+            <wp:extent cx="4191000" cy="4064000"/>
+            <wp:effectExtent l="0" t="0" r="0" b="0"/>
+            <wp:wrapSquare wrapText="bothSides"/>
+            <wp:docPr id="20" name="Picture 20"/>
+            <wp:cNvGraphicFramePr>
+              <a:graphicFrameLocks xmlns:a="http://schemas.openxmlformats.org/drawingml/2006/main" noChangeAspect="1"/>
+            </wp:cNvGraphicFramePr>
+            <a:graphic xmlns:a="http://schemas.openxmlformats.org/drawingml/2006/main">
+              <a:graphicData uri="http://schemas.openxmlformats.org/drawingml/2006/picture">
+                <pic:pic xmlns:pic="http://schemas.openxmlformats.org/drawingml/2006/picture">
+                  <pic:nvPicPr>
+                    <pic:cNvPr id="0" name="Capture d’écran 2015-03-02 à 23.42.10.png"/>
+                    <pic:cNvPicPr/>
+                  </pic:nvPicPr>
+                  <pic:blipFill>
+                    <a:blip r:embed="rId28">
+                      <a:extLst>
+                        <a:ext uri="{28A0092B-C50C-407E-A947-70E740481C1C}">
+                          <a14:useLocalDpi xmlns:a14="http://schemas.microsoft.com/office/drawing/2010/main" val="0"/>
+                        </a:ext>
+                      </a:extLst>
+                    </a:blip>
+                    <a:stretch>
+                      <a:fillRect/>
+                    </a:stretch>
+                  </pic:blipFill>
+                  <pic:spPr>
+                    <a:xfrm>
+                      <a:off x="0" y="0"/>
+                      <a:ext cx="4191000" cy="4064000"/>
+                    </a:xfrm>
+                    <a:prstGeom prst="rect">
+                      <a:avLst/>
+                    </a:prstGeom>
+                  </pic:spPr>
+                </pic:pic>
+              </a:graphicData>
+            </a:graphic>
+            <wp14:sizeRelH relativeFrom="page">
+              <wp14:pctWidth>0</wp14:pctWidth>
+            </wp14:sizeRelH>
+            <wp14:sizeRelV relativeFrom="page">
+              <wp14:pctHeight>0</wp14:pctHeight>
+            </wp14:sizeRelV>
+          </wp:anchor>
+        </w:drawing>
+      </w:r>
+      <w:r>
+        <w:t>Voici leur prototype :</w:t>
+      </w:r>
+    </w:p>
+    <w:p>
+      <w:pPr>
+        <w:tabs>
+          <w:tab w:val="left" w:pos="3343"/>
+        </w:tabs>
+      </w:pPr>
       <w:bookmarkStart w:id="0" w:name="_GoBack"/>
       <w:bookmarkEnd w:id="0"/>
     </w:p>
     <w:sectPr>
-      <w:headerReference w:type="default" r:id="rId17"/>
-      <w:footerReference w:type="default" r:id="rId18"/>
+      <w:headerReference w:type="default" r:id="rId29"/>
+      <w:footerReference w:type="default" r:id="rId30"/>
       <w:pgSz w:w="11906" w:h="16838"/>
       <w:pgMar w:top="1417" w:right="1417" w:bottom="1417" w:left="1417" w:header="708" w:footer="708" w:gutter="0"/>
       <w:cols w:space="708"/>
@@ -3258,7 +5194,7 @@
             <w:bCs/>
             <w:noProof/>
           </w:rPr>
-          <w:t>7</w:t>
+          <w:t>11</w:t>
         </w:r>
         <w:r>
           <w:fldChar w:fldCharType="end"/>
@@ -3292,7 +5228,7 @@
             <w:bCs/>
             <w:noProof/>
           </w:rPr>
-          <w:t>7</w:t>
+          <w:t>11</w:t>
         </w:r>
         <w:r>
           <w:fldChar w:fldCharType="end"/>
@@ -3588,6 +5524,119 @@
     </w:lvl>
   </w:abstractNum>
   <w:abstractNum w:abstractNumId="2">
+    <w:nsid w:val="272567D9"/>
+    <w:multiLevelType w:val="hybridMultilevel"/>
+    <w:tmpl w:val="5B38CA5E"/>
+    <w:lvl w:ilvl="0" w:tplc="04090001">
+      <w:start w:val="1"/>
+      <w:numFmt w:val="bullet"/>
+      <w:lvlText w:val=""/>
+      <w:lvlJc w:val="left"/>
+      <w:pPr>
+        <w:ind w:left="1428" w:hanging="360"/>
+      </w:pPr>
+      <w:rPr>
+        <w:rFonts w:ascii="Symbol" w:hAnsi="Symbol" w:hint="default"/>
+      </w:rPr>
+    </w:lvl>
+    <w:lvl w:ilvl="1" w:tplc="04090003" w:tentative="1">
+      <w:start w:val="1"/>
+      <w:numFmt w:val="bullet"/>
+      <w:lvlText w:val="o"/>
+      <w:lvlJc w:val="left"/>
+      <w:pPr>
+        <w:ind w:left="2148" w:hanging="360"/>
+      </w:pPr>
+      <w:rPr>
+        <w:rFonts w:ascii="Courier New" w:hAnsi="Courier New" w:hint="default"/>
+      </w:rPr>
+    </w:lvl>
+    <w:lvl w:ilvl="2" w:tplc="04090005" w:tentative="1">
+      <w:start w:val="1"/>
+      <w:numFmt w:val="bullet"/>
+      <w:lvlText w:val=""/>
+      <w:lvlJc w:val="left"/>
+      <w:pPr>
+        <w:ind w:left="2868" w:hanging="360"/>
+      </w:pPr>
+      <w:rPr>
+        <w:rFonts w:ascii="Wingdings" w:hAnsi="Wingdings" w:hint="default"/>
+      </w:rPr>
+    </w:lvl>
+    <w:lvl w:ilvl="3" w:tplc="04090001" w:tentative="1">
+      <w:start w:val="1"/>
+      <w:numFmt w:val="bullet"/>
+      <w:lvlText w:val=""/>
+      <w:lvlJc w:val="left"/>
+      <w:pPr>
+        <w:ind w:left="3588" w:hanging="360"/>
+      </w:pPr>
+      <w:rPr>
+        <w:rFonts w:ascii="Symbol" w:hAnsi="Symbol" w:hint="default"/>
+      </w:rPr>
+    </w:lvl>
+    <w:lvl w:ilvl="4" w:tplc="04090003" w:tentative="1">
+      <w:start w:val="1"/>
+      <w:numFmt w:val="bullet"/>
+      <w:lvlText w:val="o"/>
+      <w:lvlJc w:val="left"/>
+      <w:pPr>
+        <w:ind w:left="4308" w:hanging="360"/>
+      </w:pPr>
+      <w:rPr>
+        <w:rFonts w:ascii="Courier New" w:hAnsi="Courier New" w:hint="default"/>
+      </w:rPr>
+    </w:lvl>
+    <w:lvl w:ilvl="5" w:tplc="04090005" w:tentative="1">
+      <w:start w:val="1"/>
+      <w:numFmt w:val="bullet"/>
+      <w:lvlText w:val=""/>
+      <w:lvlJc w:val="left"/>
+      <w:pPr>
+        <w:ind w:left="5028" w:hanging="360"/>
+      </w:pPr>
+      <w:rPr>
+        <w:rFonts w:ascii="Wingdings" w:hAnsi="Wingdings" w:hint="default"/>
+      </w:rPr>
+    </w:lvl>
+    <w:lvl w:ilvl="6" w:tplc="04090001" w:tentative="1">
+      <w:start w:val="1"/>
+      <w:numFmt w:val="bullet"/>
+      <w:lvlText w:val=""/>
+      <w:lvlJc w:val="left"/>
+      <w:pPr>
+        <w:ind w:left="5748" w:hanging="360"/>
+      </w:pPr>
+      <w:rPr>
+        <w:rFonts w:ascii="Symbol" w:hAnsi="Symbol" w:hint="default"/>
+      </w:rPr>
+    </w:lvl>
+    <w:lvl w:ilvl="7" w:tplc="04090003" w:tentative="1">
+      <w:start w:val="1"/>
+      <w:numFmt w:val="bullet"/>
+      <w:lvlText w:val="o"/>
+      <w:lvlJc w:val="left"/>
+      <w:pPr>
+        <w:ind w:left="6468" w:hanging="360"/>
+      </w:pPr>
+      <w:rPr>
+        <w:rFonts w:ascii="Courier New" w:hAnsi="Courier New" w:hint="default"/>
+      </w:rPr>
+    </w:lvl>
+    <w:lvl w:ilvl="8" w:tplc="04090005" w:tentative="1">
+      <w:start w:val="1"/>
+      <w:numFmt w:val="bullet"/>
+      <w:lvlText w:val=""/>
+      <w:lvlJc w:val="left"/>
+      <w:pPr>
+        <w:ind w:left="7188" w:hanging="360"/>
+      </w:pPr>
+      <w:rPr>
+        <w:rFonts w:ascii="Wingdings" w:hAnsi="Wingdings" w:hint="default"/>
+      </w:rPr>
+    </w:lvl>
+  </w:abstractNum>
+  <w:abstractNum w:abstractNumId="3">
     <w:nsid w:val="2FB74537"/>
     <w:multiLevelType w:val="hybridMultilevel"/>
     <w:tmpl w:val="16FE89E8"/>
@@ -3674,7 +5723,7 @@
       </w:pPr>
     </w:lvl>
   </w:abstractNum>
-  <w:abstractNum w:abstractNumId="3">
+  <w:abstractNum w:abstractNumId="4">
     <w:nsid w:val="3C972478"/>
     <w:multiLevelType w:val="hybridMultilevel"/>
     <w:tmpl w:val="AA8673C8"/>
@@ -3787,7 +5836,7 @@
       </w:rPr>
     </w:lvl>
   </w:abstractNum>
-  <w:abstractNum w:abstractNumId="4">
+  <w:abstractNum w:abstractNumId="5">
     <w:nsid w:val="5C5B5865"/>
     <w:multiLevelType w:val="hybridMultilevel"/>
     <w:tmpl w:val="18E44162"/>
@@ -3874,7 +5923,93 @@
       </w:pPr>
     </w:lvl>
   </w:abstractNum>
-  <w:abstractNum w:abstractNumId="5">
+  <w:abstractNum w:abstractNumId="6">
+    <w:nsid w:val="614F5A13"/>
+    <w:multiLevelType w:val="hybridMultilevel"/>
+    <w:tmpl w:val="1B5CE2AE"/>
+    <w:lvl w:ilvl="0" w:tplc="0409000F">
+      <w:start w:val="1"/>
+      <w:numFmt w:val="decimal"/>
+      <w:lvlText w:val="%1."/>
+      <w:lvlJc w:val="left"/>
+      <w:pPr>
+        <w:ind w:left="720" w:hanging="360"/>
+      </w:pPr>
+    </w:lvl>
+    <w:lvl w:ilvl="1" w:tplc="04090019" w:tentative="1">
+      <w:start w:val="1"/>
+      <w:numFmt w:val="lowerLetter"/>
+      <w:lvlText w:val="%2."/>
+      <w:lvlJc w:val="left"/>
+      <w:pPr>
+        <w:ind w:left="1440" w:hanging="360"/>
+      </w:pPr>
+    </w:lvl>
+    <w:lvl w:ilvl="2" w:tplc="0409001B" w:tentative="1">
+      <w:start w:val="1"/>
+      <w:numFmt w:val="lowerRoman"/>
+      <w:lvlText w:val="%3."/>
+      <w:lvlJc w:val="right"/>
+      <w:pPr>
+        <w:ind w:left="2160" w:hanging="180"/>
+      </w:pPr>
+    </w:lvl>
+    <w:lvl w:ilvl="3" w:tplc="0409000F" w:tentative="1">
+      <w:start w:val="1"/>
+      <w:numFmt w:val="decimal"/>
+      <w:lvlText w:val="%4."/>
+      <w:lvlJc w:val="left"/>
+      <w:pPr>
+        <w:ind w:left="2880" w:hanging="360"/>
+      </w:pPr>
+    </w:lvl>
+    <w:lvl w:ilvl="4" w:tplc="04090019" w:tentative="1">
+      <w:start w:val="1"/>
+      <w:numFmt w:val="lowerLetter"/>
+      <w:lvlText w:val="%5."/>
+      <w:lvlJc w:val="left"/>
+      <w:pPr>
+        <w:ind w:left="3600" w:hanging="360"/>
+      </w:pPr>
+    </w:lvl>
+    <w:lvl w:ilvl="5" w:tplc="0409001B" w:tentative="1">
+      <w:start w:val="1"/>
+      <w:numFmt w:val="lowerRoman"/>
+      <w:lvlText w:val="%6."/>
+      <w:lvlJc w:val="right"/>
+      <w:pPr>
+        <w:ind w:left="4320" w:hanging="180"/>
+      </w:pPr>
+    </w:lvl>
+    <w:lvl w:ilvl="6" w:tplc="0409000F" w:tentative="1">
+      <w:start w:val="1"/>
+      <w:numFmt w:val="decimal"/>
+      <w:lvlText w:val="%7."/>
+      <w:lvlJc w:val="left"/>
+      <w:pPr>
+        <w:ind w:left="5040" w:hanging="360"/>
+      </w:pPr>
+    </w:lvl>
+    <w:lvl w:ilvl="7" w:tplc="04090019" w:tentative="1">
+      <w:start w:val="1"/>
+      <w:numFmt w:val="lowerLetter"/>
+      <w:lvlText w:val="%8."/>
+      <w:lvlJc w:val="left"/>
+      <w:pPr>
+        <w:ind w:left="5760" w:hanging="360"/>
+      </w:pPr>
+    </w:lvl>
+    <w:lvl w:ilvl="8" w:tplc="0409001B" w:tentative="1">
+      <w:start w:val="1"/>
+      <w:numFmt w:val="lowerRoman"/>
+      <w:lvlText w:val="%9."/>
+      <w:lvlJc w:val="right"/>
+      <w:pPr>
+        <w:ind w:left="6480" w:hanging="180"/>
+      </w:pPr>
+    </w:lvl>
+  </w:abstractNum>
+  <w:abstractNum w:abstractNumId="7">
     <w:nsid w:val="76446930"/>
     <w:multiLevelType w:val="hybridMultilevel"/>
     <w:tmpl w:val="7CC05538"/>
@@ -3986,7 +6121,7 @@
       </w:rPr>
     </w:lvl>
   </w:abstractNum>
-  <w:abstractNum w:abstractNumId="6">
+  <w:abstractNum w:abstractNumId="8">
     <w:nsid w:val="77EA0F41"/>
     <w:multiLevelType w:val="hybridMultilevel"/>
     <w:tmpl w:val="D8780260"/>
@@ -4070,22 +6205,135 @@
       <w:pPr>
         <w:ind w:left="6480" w:hanging="180"/>
       </w:pPr>
+    </w:lvl>
+  </w:abstractNum>
+  <w:abstractNum w:abstractNumId="9">
+    <w:nsid w:val="7903371E"/>
+    <w:multiLevelType w:val="hybridMultilevel"/>
+    <w:tmpl w:val="88162F30"/>
+    <w:lvl w:ilvl="0" w:tplc="04090001">
+      <w:start w:val="1"/>
+      <w:numFmt w:val="bullet"/>
+      <w:lvlText w:val=""/>
+      <w:lvlJc w:val="left"/>
+      <w:pPr>
+        <w:ind w:left="1080" w:hanging="360"/>
+      </w:pPr>
+      <w:rPr>
+        <w:rFonts w:ascii="Symbol" w:hAnsi="Symbol" w:hint="default"/>
+      </w:rPr>
+    </w:lvl>
+    <w:lvl w:ilvl="1" w:tplc="04090003" w:tentative="1">
+      <w:start w:val="1"/>
+      <w:numFmt w:val="bullet"/>
+      <w:lvlText w:val="o"/>
+      <w:lvlJc w:val="left"/>
+      <w:pPr>
+        <w:ind w:left="1800" w:hanging="360"/>
+      </w:pPr>
+      <w:rPr>
+        <w:rFonts w:ascii="Courier New" w:hAnsi="Courier New" w:hint="default"/>
+      </w:rPr>
+    </w:lvl>
+    <w:lvl w:ilvl="2" w:tplc="04090005" w:tentative="1">
+      <w:start w:val="1"/>
+      <w:numFmt w:val="bullet"/>
+      <w:lvlText w:val=""/>
+      <w:lvlJc w:val="left"/>
+      <w:pPr>
+        <w:ind w:left="2520" w:hanging="360"/>
+      </w:pPr>
+      <w:rPr>
+        <w:rFonts w:ascii="Wingdings" w:hAnsi="Wingdings" w:hint="default"/>
+      </w:rPr>
+    </w:lvl>
+    <w:lvl w:ilvl="3" w:tplc="04090001" w:tentative="1">
+      <w:start w:val="1"/>
+      <w:numFmt w:val="bullet"/>
+      <w:lvlText w:val=""/>
+      <w:lvlJc w:val="left"/>
+      <w:pPr>
+        <w:ind w:left="3240" w:hanging="360"/>
+      </w:pPr>
+      <w:rPr>
+        <w:rFonts w:ascii="Symbol" w:hAnsi="Symbol" w:hint="default"/>
+      </w:rPr>
+    </w:lvl>
+    <w:lvl w:ilvl="4" w:tplc="04090003" w:tentative="1">
+      <w:start w:val="1"/>
+      <w:numFmt w:val="bullet"/>
+      <w:lvlText w:val="o"/>
+      <w:lvlJc w:val="left"/>
+      <w:pPr>
+        <w:ind w:left="3960" w:hanging="360"/>
+      </w:pPr>
+      <w:rPr>
+        <w:rFonts w:ascii="Courier New" w:hAnsi="Courier New" w:hint="default"/>
+      </w:rPr>
+    </w:lvl>
+    <w:lvl w:ilvl="5" w:tplc="04090005" w:tentative="1">
+      <w:start w:val="1"/>
+      <w:numFmt w:val="bullet"/>
+      <w:lvlText w:val=""/>
+      <w:lvlJc w:val="left"/>
+      <w:pPr>
+        <w:ind w:left="4680" w:hanging="360"/>
+      </w:pPr>
+      <w:rPr>
+        <w:rFonts w:ascii="Wingdings" w:hAnsi="Wingdings" w:hint="default"/>
+      </w:rPr>
+    </w:lvl>
+    <w:lvl w:ilvl="6" w:tplc="04090001" w:tentative="1">
+      <w:start w:val="1"/>
+      <w:numFmt w:val="bullet"/>
+      <w:lvlText w:val=""/>
+      <w:lvlJc w:val="left"/>
+      <w:pPr>
+        <w:ind w:left="5400" w:hanging="360"/>
+      </w:pPr>
+      <w:rPr>
+        <w:rFonts w:ascii="Symbol" w:hAnsi="Symbol" w:hint="default"/>
+      </w:rPr>
+    </w:lvl>
+    <w:lvl w:ilvl="7" w:tplc="04090003" w:tentative="1">
+      <w:start w:val="1"/>
+      <w:numFmt w:val="bullet"/>
+      <w:lvlText w:val="o"/>
+      <w:lvlJc w:val="left"/>
+      <w:pPr>
+        <w:ind w:left="6120" w:hanging="360"/>
+      </w:pPr>
+      <w:rPr>
+        <w:rFonts w:ascii="Courier New" w:hAnsi="Courier New" w:hint="default"/>
+      </w:rPr>
+    </w:lvl>
+    <w:lvl w:ilvl="8" w:tplc="04090005" w:tentative="1">
+      <w:start w:val="1"/>
+      <w:numFmt w:val="bullet"/>
+      <w:lvlText w:val=""/>
+      <w:lvlJc w:val="left"/>
+      <w:pPr>
+        <w:ind w:left="6840" w:hanging="360"/>
+      </w:pPr>
+      <w:rPr>
+        <w:rFonts w:ascii="Wingdings" w:hAnsi="Wingdings" w:hint="default"/>
+      </w:rPr>
     </w:lvl>
   </w:abstractNum>
   <w:num w:numId="1">
     <w:abstractNumId w:val="0"/>
   </w:num>
   <w:num w:numId="2">
-    <w:abstractNumId w:val="6"/>
+    <w:abstractNumId w:val="8"/>
   </w:num>
   <w:num w:numId="3">
-    <w:abstractNumId w:val="4"/>
+    <w:abstractNumId w:val="5"/>
   </w:num>
   <w:num w:numId="4">
     <w:abstractNumId w:val="1"/>
   </w:num>
   <w:num w:numId="5">
-    <w:abstractNumId w:val="2"/>
+    <w:abstractNumId w:val="3"/>
   </w:num>
   <w:num w:numId="6">
     <w:abstractNumId w:val="0"/>
@@ -4094,10 +6342,19 @@
     </w:lvlOverride>
   </w:num>
   <w:num w:numId="7">
-    <w:abstractNumId w:val="3"/>
+    <w:abstractNumId w:val="4"/>
   </w:num>
   <w:num w:numId="8">
-    <w:abstractNumId w:val="5"/>
+    <w:abstractNumId w:val="7"/>
+  </w:num>
+  <w:num w:numId="9">
+    <w:abstractNumId w:val="9"/>
+  </w:num>
+  <w:num w:numId="10">
+    <w:abstractNumId w:val="2"/>
+  </w:num>
+  <w:num w:numId="11">
+    <w:abstractNumId w:val="6"/>
   </w:num>
 </w:numbering>
 </file>
@@ -4377,6 +6634,7 @@
   <w:style w:type="character" w:default="1" w:styleId="DefaultParagraphFont">
     <w:name w:val="Default Paragraph Font"/>
     <w:uiPriority w:val="1"/>
+    <w:semiHidden/>
     <w:unhideWhenUsed/>
   </w:style>
   <w:style w:type="table" w:default="1" w:styleId="TableNormal">
@@ -5001,6 +7259,7 @@
   <w:style w:type="character" w:default="1" w:styleId="DefaultParagraphFont">
     <w:name w:val="Default Paragraph Font"/>
     <w:uiPriority w:val="1"/>
+    <w:semiHidden/>
     <w:unhideWhenUsed/>
   </w:style>
   <w:style w:type="table" w:default="1" w:styleId="TableNormal">
@@ -5640,7 +7899,7 @@
 </file>
 
 <file path=customXml/itemProps1.xml><?xml version="1.0" encoding="utf-8"?>
-<ds:datastoreItem xmlns:ds="http://schemas.openxmlformats.org/officeDocument/2006/customXml" ds:itemID="{07FD76FA-1394-DB48-A356-5515099DC002}">
+<ds:datastoreItem xmlns:ds="http://schemas.openxmlformats.org/officeDocument/2006/customXml" ds:itemID="{918D5F12-2CC8-E94A-A374-75A3BA2E1795}">
   <ds:schemaRefs>
     <ds:schemaRef ds:uri="http://schemas.openxmlformats.org/officeDocument/2006/bibliography"/>
   </ds:schemaRefs>

</xml_diff>